<commit_message>
Update Project 1 Group 3 Proposal.docx
</commit_message>
<xml_diff>
--- a/Project 1 Group 3 Proposal.docx
+++ b/Project 1 Group 3 Proposal.docx
@@ -5,35 +5,39 @@
     <w:p>
       <w:pPr>
         <w:pStyle w:val="Title"/>
-      </w:pPr>
-      <w:r>
-        <w:t>Project 1 Group 3 Proposal</w:t>
-      </w:r>
-    </w:p>
-    <w:sdt>
-      <w:sdtPr>
-        <w:alias w:val="Heading 1:"/>
-        <w:tag w:val="Heading 1:"/>
-        <w:id w:val="17593416"/>
-        <w:placeholder>
-          <w:docPart w:val="E3512C812D4D48928B22FB8E96BD8519"/>
-        </w:placeholder>
-        <w:temporary/>
-        <w:showingPlcHdr/>
-        <w15:appearance w15:val="hidden"/>
-      </w:sdtPr>
-      <w:sdtEndPr/>
-      <w:sdtContent>
-        <w:p>
-          <w:pPr>
-            <w:pStyle w:val="Heading1"/>
-          </w:pPr>
-          <w:r>
-            <w:t>Heading 1</w:t>
-          </w:r>
-        </w:p>
-      </w:sdtContent>
-    </w:sdt>
+        <w:rPr>
+          <w:rFonts w:asciiTheme="minorHAnsi" w:hAnsiTheme="minorHAnsi" w:cstheme="minorHAnsi"/>
+          <w:b/>
+          <w:bCs/>
+          <w:sz w:val="40"/>
+          <w:szCs w:val="40"/>
+        </w:rPr>
+      </w:pPr>
+      <w:r>
+        <w:rPr>
+          <w:rFonts w:asciiTheme="minorHAnsi" w:hAnsiTheme="minorHAnsi" w:cstheme="minorHAnsi"/>
+          <w:b/>
+          <w:bCs/>
+          <w:sz w:val="40"/>
+          <w:szCs w:val="40"/>
+        </w:rPr>
+        <w:t>Project 1 Group 3</w:t>
+      </w:r>
+    </w:p>
+    <w:p>
+      <w:pPr>
+        <w:pStyle w:val="Heading1"/>
+        <w:rPr>
+          <w:rFonts w:asciiTheme="minorHAnsi" w:hAnsiTheme="minorHAnsi" w:cstheme="minorHAnsi"/>
+        </w:rPr>
+      </w:pPr>
+      <w:r>
+        <w:rPr>
+          <w:rFonts w:asciiTheme="minorHAnsi" w:hAnsiTheme="minorHAnsi" w:cstheme="minorHAnsi"/>
+        </w:rPr>
+        <w:t>Project Proposal</w:t>
+      </w:r>
+    </w:p>
     <w:p>
       <w:pPr>
         <w:pStyle w:val="ListParagraph"/>
@@ -41,8 +45,14 @@
           <w:ilvl w:val="0"/>
           <w:numId w:val="30"/>
         </w:numPr>
-      </w:pPr>
-      <w:r>
+        <w:rPr>
+          <w:rFonts w:cstheme="minorHAnsi"/>
+        </w:rPr>
+      </w:pPr>
+      <w:r>
+        <w:rPr>
+          <w:rFonts w:cstheme="minorHAnsi"/>
+        </w:rPr>
         <w:t>Project Title</w:t>
       </w:r>
     </w:p>
@@ -53,8 +63,14 @@
           <w:ilvl w:val="0"/>
           <w:numId w:val="30"/>
         </w:numPr>
-      </w:pPr>
-      <w:r>
+        <w:rPr>
+          <w:rFonts w:cstheme="minorHAnsi"/>
+        </w:rPr>
+      </w:pPr>
+      <w:r>
+        <w:rPr>
+          <w:rFonts w:cstheme="minorHAnsi"/>
+        </w:rPr>
         <w:t>Team Members</w:t>
       </w:r>
     </w:p>
@@ -65,8 +81,14 @@
           <w:ilvl w:val="1"/>
           <w:numId w:val="30"/>
         </w:numPr>
-      </w:pPr>
-      <w:r>
+        <w:rPr>
+          <w:rFonts w:cstheme="minorHAnsi"/>
+        </w:rPr>
+      </w:pPr>
+      <w:r>
+        <w:rPr>
+          <w:rFonts w:cstheme="minorHAnsi"/>
+        </w:rPr>
         <w:t>Phil</w:t>
       </w:r>
     </w:p>
@@ -77,8 +99,14 @@
           <w:ilvl w:val="1"/>
           <w:numId w:val="30"/>
         </w:numPr>
-      </w:pPr>
-      <w:r>
+        <w:rPr>
+          <w:rFonts w:cstheme="minorHAnsi"/>
+        </w:rPr>
+      </w:pPr>
+      <w:r>
+        <w:rPr>
+          <w:rFonts w:cstheme="minorHAnsi"/>
+        </w:rPr>
         <w:t>Rob</w:t>
       </w:r>
     </w:p>
@@ -89,8 +117,14 @@
           <w:ilvl w:val="1"/>
           <w:numId w:val="30"/>
         </w:numPr>
-      </w:pPr>
-      <w:r>
+        <w:rPr>
+          <w:rFonts w:cstheme="minorHAnsi"/>
+        </w:rPr>
+      </w:pPr>
+      <w:r>
+        <w:rPr>
+          <w:rFonts w:cstheme="minorHAnsi"/>
+        </w:rPr>
         <w:t>Diane</w:t>
       </w:r>
     </w:p>
@@ -101,12 +135,16 @@
           <w:ilvl w:val="1"/>
           <w:numId w:val="30"/>
         </w:numPr>
-      </w:pPr>
-      <w:proofErr w:type="spellStart"/>
-      <w:r>
+        <w:rPr>
+          <w:rFonts w:cstheme="minorHAnsi"/>
+        </w:rPr>
+      </w:pPr>
+      <w:r>
+        <w:rPr>
+          <w:rFonts w:cstheme="minorHAnsi"/>
+        </w:rPr>
         <w:t>Gurupdesh</w:t>
       </w:r>
-      <w:proofErr w:type="spellEnd"/>
     </w:p>
     <w:p>
       <w:pPr>
@@ -115,49 +153,80 @@
           <w:ilvl w:val="0"/>
           <w:numId w:val="30"/>
         </w:numPr>
-      </w:pPr>
-      <w:r>
+        <w:rPr>
+          <w:rFonts w:cstheme="minorHAnsi"/>
+        </w:rPr>
+      </w:pPr>
+      <w:r>
+        <w:rPr>
+          <w:rFonts w:cstheme="minorHAnsi"/>
+        </w:rPr>
         <w:t>Project Description/Outline</w:t>
       </w:r>
     </w:p>
     <w:p>
       <w:pPr>
-        <w:ind w:left="1416"/>
-      </w:pPr>
-      <w:r>
-        <w:t xml:space="preserve">Alcohol consumption has been an important part of American culture since inception, data is available that allows us to analyze consumer </w:t>
-      </w:r>
-      <w:proofErr w:type="gramStart"/>
-      <w:r>
-        <w:t>preference  based</w:t>
-      </w:r>
-      <w:proofErr w:type="gramEnd"/>
-      <w:r>
-        <w:t xml:space="preserve"> on a variety of variables, race, income, region etc. </w:t>
-      </w:r>
-    </w:p>
-    <w:p>
-      <w:pPr>
-        <w:ind w:left="1416"/>
-      </w:pPr>
-      <w:r>
-        <w:t>During this time of COVID liquor stores were identified early on as essential services and remained open.</w:t>
-      </w:r>
-    </w:p>
-    <w:p>
-      <w:pPr>
-        <w:ind w:left="1416"/>
-      </w:pPr>
-      <w:r>
-        <w:t xml:space="preserve">We are interested in understanding the impact shutdowns due to </w:t>
-      </w:r>
-      <w:proofErr w:type="spellStart"/>
-      <w:r>
-        <w:t>covid</w:t>
-      </w:r>
-      <w:proofErr w:type="spellEnd"/>
-      <w:r>
-        <w:t xml:space="preserve"> spread have had on alcohol sales, consumption and/or distribution.</w:t>
+        <w:pStyle w:val="ListParagraph"/>
+        <w:numPr>
+          <w:ilvl w:val="1"/>
+          <w:numId w:val="30"/>
+        </w:numPr>
+        <w:rPr>
+          <w:rFonts w:cstheme="minorHAnsi"/>
+        </w:rPr>
+      </w:pPr>
+      <w:r>
+        <w:rPr>
+          <w:rFonts w:cstheme="minorHAnsi"/>
+        </w:rPr>
+        <w:t>Alcohol consumption has been an important part of American culture since inception, data is available that allows us to analyze consumer preference-based on a variety of variables, race, income, region etc. During this time of COVID liquor stores were identified early on as essential services and remained open.</w:t>
+      </w:r>
+      <w:r>
+        <w:rPr>
+          <w:rFonts w:cstheme="minorHAnsi"/>
+        </w:rPr>
+        <w:t xml:space="preserve"> </w:t>
+      </w:r>
+      <w:r>
+        <w:rPr>
+          <w:rFonts w:cstheme="minorHAnsi"/>
+        </w:rPr>
+        <w:t>We are interested in understanding the impact shutdowns due to covid spread have had on alcohol sales, consumption and/or distribution.</w:t>
+      </w:r>
+    </w:p>
+    <w:p>
+      <w:pPr>
+        <w:pStyle w:val="ListParagraph"/>
+        <w:numPr>
+          <w:ilvl w:val="1"/>
+          <w:numId w:val="30"/>
+        </w:numPr>
+        <w:rPr>
+          <w:rFonts w:cstheme="minorHAnsi"/>
+        </w:rPr>
+      </w:pPr>
+      <w:r>
+        <w:rPr>
+          <w:rFonts w:cstheme="minorHAnsi"/>
+          <w:color w:val="0070C0"/>
+        </w:rPr>
+        <w:t xml:space="preserve">Scope Statement: Compare alcohol consumption stats from NIH.gov (see below) for 16 states, years 2017-2020, months </w:t>
+      </w:r>
+      <w:r>
+        <w:rPr>
+          <w:rFonts w:cstheme="minorHAnsi"/>
+          <w:color w:val="0070C0"/>
+          <w:sz w:val="20"/>
+          <w:szCs w:val="20"/>
+          <w:shd w:val="clear" w:color="auto" w:fill="FFFFFF"/>
+        </w:rPr>
+        <w:t>March, April, May and/or June 2020.</w:t>
+      </w:r>
+      <w:r>
+        <w:rPr>
+          <w:rFonts w:cstheme="minorHAnsi"/>
+        </w:rPr>
+        <w:t xml:space="preserve"> </w:t>
       </w:r>
     </w:p>
     <w:p>
@@ -167,8 +236,14 @@
           <w:ilvl w:val="0"/>
           <w:numId w:val="30"/>
         </w:numPr>
-      </w:pPr>
-      <w:r>
+        <w:rPr>
+          <w:rFonts w:cstheme="minorHAnsi"/>
+        </w:rPr>
+      </w:pPr>
+      <w:r>
+        <w:rPr>
+          <w:rFonts w:cstheme="minorHAnsi"/>
+        </w:rPr>
         <w:t>Research Questions to Answer</w:t>
       </w:r>
     </w:p>
@@ -179,8 +254,136 @@
           <w:ilvl w:val="1"/>
           <w:numId w:val="30"/>
         </w:numPr>
-      </w:pPr>
-      <w:r>
+        <w:rPr>
+          <w:rFonts w:cstheme="minorHAnsi"/>
+        </w:rPr>
+      </w:pPr>
+      <w:r>
+        <w:rPr>
+          <w:rFonts w:cstheme="minorHAnsi"/>
+        </w:rPr>
+        <w:t>Alcohol Consumption Data:</w:t>
+      </w:r>
+    </w:p>
+    <w:p>
+      <w:pPr>
+        <w:pStyle w:val="ListParagraph"/>
+        <w:numPr>
+          <w:ilvl w:val="2"/>
+          <w:numId w:val="30"/>
+        </w:numPr>
+        <w:rPr>
+          <w:rFonts w:cstheme="minorHAnsi"/>
+        </w:rPr>
+      </w:pPr>
+      <w:r>
+        <w:rPr>
+          <w:rFonts w:cstheme="minorHAnsi"/>
+        </w:rPr>
+        <w:t>Identify seasonality patterns of alcohol consumption for prior years, by month.</w:t>
+      </w:r>
+    </w:p>
+    <w:p>
+      <w:pPr>
+        <w:pStyle w:val="ListParagraph"/>
+        <w:numPr>
+          <w:ilvl w:val="2"/>
+          <w:numId w:val="30"/>
+        </w:numPr>
+        <w:rPr>
+          <w:rFonts w:cstheme="minorHAnsi"/>
+        </w:rPr>
+      </w:pPr>
+      <w:r>
+        <w:rPr>
+          <w:rFonts w:cstheme="minorHAnsi"/>
+          <w:b/>
+          <w:bCs/>
+        </w:rPr>
+        <w:t>Run statistical analysis on pandemic-specific months</w:t>
+      </w:r>
+      <w:r>
+        <w:rPr>
+          <w:rFonts w:cstheme="minorHAnsi"/>
+        </w:rPr>
+        <w:t>, (Mar – Jun 2020) to identify pandemic-related changes in alcohol consumption.</w:t>
+      </w:r>
+    </w:p>
+    <w:p>
+      <w:pPr>
+        <w:pStyle w:val="ListParagraph"/>
+        <w:numPr>
+          <w:ilvl w:val="1"/>
+          <w:numId w:val="30"/>
+        </w:numPr>
+        <w:rPr>
+          <w:rFonts w:cstheme="minorHAnsi"/>
+        </w:rPr>
+      </w:pPr>
+      <w:r>
+        <w:rPr>
+          <w:rFonts w:cstheme="minorHAnsi"/>
+        </w:rPr>
+        <w:t>Shutdown Data:</w:t>
+      </w:r>
+    </w:p>
+    <w:p>
+      <w:pPr>
+        <w:pStyle w:val="ListParagraph"/>
+        <w:numPr>
+          <w:ilvl w:val="2"/>
+          <w:numId w:val="30"/>
+        </w:numPr>
+        <w:rPr>
+          <w:rFonts w:cstheme="minorHAnsi"/>
+          <w:b/>
+          <w:bCs/>
+        </w:rPr>
+      </w:pPr>
+      <w:r>
+        <w:rPr>
+          <w:rFonts w:cstheme="minorHAnsi"/>
+          <w:b/>
+          <w:bCs/>
+        </w:rPr>
+        <w:t>Create a score for level of shutdown by state (see: NYTimes link)</w:t>
+      </w:r>
+    </w:p>
+    <w:p>
+      <w:pPr>
+        <w:pStyle w:val="ListParagraph"/>
+        <w:numPr>
+          <w:ilvl w:val="3"/>
+          <w:numId w:val="30"/>
+        </w:numPr>
+        <w:rPr>
+          <w:rFonts w:cstheme="minorHAnsi"/>
+        </w:rPr>
+      </w:pPr>
+      <w:r>
+        <w:rPr>
+          <w:rFonts w:cstheme="minorHAnsi"/>
+        </w:rPr>
+        <w:t>Compare two states with the most and least level of shutdown?</w:t>
+      </w:r>
+    </w:p>
+    <w:p>
+      <w:pPr>
+        <w:pStyle w:val="ListParagraph"/>
+        <w:numPr>
+          <w:ilvl w:val="1"/>
+          <w:numId w:val="30"/>
+        </w:numPr>
+        <w:rPr>
+          <w:rFonts w:cstheme="minorHAnsi"/>
+          <w:strike/>
+        </w:rPr>
+      </w:pPr>
+      <w:r>
+        <w:rPr>
+          <w:rFonts w:cstheme="minorHAnsi"/>
+          <w:strike/>
+        </w:rPr>
         <w:t>Per census data, what are the consumption trends in the U.S.?</w:t>
       </w:r>
     </w:p>
@@ -191,9 +394,73 @@
           <w:ilvl w:val="1"/>
           <w:numId w:val="30"/>
         </w:numPr>
-      </w:pPr>
-      <w:r>
-        <w:t>How did COVID shutdowns affect alcohol sales, consumption or tax revenue?</w:t>
+        <w:rPr>
+          <w:rFonts w:cstheme="minorHAnsi"/>
+        </w:rPr>
+      </w:pPr>
+      <w:r>
+        <w:rPr>
+          <w:rFonts w:cstheme="minorHAnsi"/>
+        </w:rPr>
+        <w:t>COVID related Data:</w:t>
+      </w:r>
+    </w:p>
+    <w:p>
+      <w:pPr>
+        <w:pStyle w:val="ListParagraph"/>
+        <w:numPr>
+          <w:ilvl w:val="2"/>
+          <w:numId w:val="30"/>
+        </w:numPr>
+        <w:rPr>
+          <w:rFonts w:cstheme="minorHAnsi"/>
+        </w:rPr>
+      </w:pPr>
+      <w:r>
+        <w:rPr>
+          <w:rFonts w:cstheme="minorHAnsi"/>
+        </w:rPr>
+        <w:t>Testing Rates by State</w:t>
+      </w:r>
+    </w:p>
+    <w:p>
+      <w:pPr>
+        <w:pStyle w:val="ListParagraph"/>
+        <w:numPr>
+          <w:ilvl w:val="2"/>
+          <w:numId w:val="30"/>
+        </w:numPr>
+        <w:rPr>
+          <w:rFonts w:cstheme="minorHAnsi"/>
+        </w:rPr>
+      </w:pPr>
+      <w:r>
+        <w:rPr>
+          <w:rFonts w:cstheme="minorHAnsi"/>
+        </w:rPr>
+        <w:t>Positive Test Rates by States over time</w:t>
+      </w:r>
+    </w:p>
+    <w:p>
+      <w:pPr>
+        <w:pStyle w:val="ListParagraph"/>
+        <w:numPr>
+          <w:ilvl w:val="2"/>
+          <w:numId w:val="30"/>
+        </w:numPr>
+        <w:rPr>
+          <w:rFonts w:cstheme="minorHAnsi"/>
+          <w:b/>
+          <w:bCs/>
+        </w:rPr>
+      </w:pPr>
+      <w:r>
+        <w:rPr>
+          <w:rFonts w:cstheme="minorHAnsi"/>
+          <w:b/>
+          <w:bCs/>
+        </w:rPr>
+        <w:t>Total Cases by State – Infection Rates</w:t>
       </w:r>
     </w:p>
     <w:p>
@@ -203,9 +470,166 @@
           <w:ilvl w:val="1"/>
           <w:numId w:val="30"/>
         </w:numPr>
-      </w:pPr>
-      <w:r>
-        <w:t>Which regions of the U.S. saw increases in alcohol tax revenue?</w:t>
+        <w:rPr>
+          <w:rFonts w:cstheme="minorHAnsi"/>
+        </w:rPr>
+      </w:pPr>
+      <w:r>
+        <w:rPr>
+          <w:rFonts w:cstheme="minorHAnsi"/>
+        </w:rPr>
+        <w:t>Overall Project Questions/Data:</w:t>
+      </w:r>
+    </w:p>
+    <w:p>
+      <w:pPr>
+        <w:pStyle w:val="ListParagraph"/>
+        <w:numPr>
+          <w:ilvl w:val="2"/>
+          <w:numId w:val="30"/>
+        </w:numPr>
+        <w:rPr>
+          <w:rFonts w:cstheme="minorHAnsi"/>
+          <w:b/>
+          <w:bCs/>
+        </w:rPr>
+      </w:pPr>
+      <w:r>
+        <w:rPr>
+          <w:rFonts w:cstheme="minorHAnsi"/>
+          <w:b/>
+          <w:bCs/>
+        </w:rPr>
+        <w:t>What, if any, non-Pandemic year alcohol consumption rate changes occur with a given year? (i.e. Seasonality)</w:t>
+      </w:r>
+    </w:p>
+    <w:p>
+      <w:pPr>
+        <w:pStyle w:val="ListParagraph"/>
+        <w:numPr>
+          <w:ilvl w:val="2"/>
+          <w:numId w:val="30"/>
+        </w:numPr>
+        <w:rPr>
+          <w:rFonts w:cstheme="minorHAnsi"/>
+          <w:b/>
+          <w:bCs/>
+        </w:rPr>
+      </w:pPr>
+      <w:r>
+        <w:rPr>
+          <w:rFonts w:cstheme="minorHAnsi"/>
+          <w:b/>
+          <w:bCs/>
+        </w:rPr>
+        <w:t>Did alcohol consumption changes in 2020/Pandemic months from the prior year?</w:t>
+      </w:r>
+    </w:p>
+    <w:p>
+      <w:pPr>
+        <w:pStyle w:val="ListParagraph"/>
+        <w:numPr>
+          <w:ilvl w:val="2"/>
+          <w:numId w:val="30"/>
+        </w:numPr>
+        <w:rPr>
+          <w:rFonts w:cstheme="minorHAnsi"/>
+          <w:b/>
+          <w:bCs/>
+        </w:rPr>
+      </w:pPr>
+      <w:r>
+        <w:rPr>
+          <w:rFonts w:cstheme="minorHAnsi"/>
+          <w:b/>
+          <w:bCs/>
+        </w:rPr>
+        <w:t>How did COVID shutdowns, infections rates and alcohol consumption?</w:t>
+      </w:r>
+    </w:p>
+    <w:p>
+      <w:pPr>
+        <w:pStyle w:val="ListParagraph"/>
+        <w:numPr>
+          <w:ilvl w:val="2"/>
+          <w:numId w:val="30"/>
+        </w:numPr>
+        <w:rPr>
+          <w:rFonts w:cstheme="minorHAnsi"/>
+          <w:b/>
+          <w:bCs/>
+        </w:rPr>
+      </w:pPr>
+      <w:r>
+        <w:rPr>
+          <w:rFonts w:cstheme="minorHAnsi"/>
+          <w:b/>
+          <w:bCs/>
+        </w:rPr>
+        <w:t>Which regions of the U.S. saw increases in alcohol tax revenue? For the 16 states of data available from NIH.</w:t>
+      </w:r>
+    </w:p>
+    <w:p>
+      <w:pPr>
+        <w:pStyle w:val="ListParagraph"/>
+        <w:numPr>
+          <w:ilvl w:val="2"/>
+          <w:numId w:val="30"/>
+        </w:numPr>
+        <w:rPr>
+          <w:rFonts w:cstheme="minorHAnsi"/>
+          <w:b/>
+          <w:bCs/>
+        </w:rPr>
+      </w:pPr>
+      <w:r>
+        <w:rPr>
+          <w:rFonts w:cstheme="minorHAnsi"/>
+          <w:b/>
+          <w:bCs/>
+        </w:rPr>
+        <w:t xml:space="preserve">Did regions not affected by shutdowns see any significant changes in alcohol consumption/tax revenue? </w:t>
+      </w:r>
+    </w:p>
+    <w:p>
+      <w:pPr>
+        <w:pStyle w:val="ListParagraph"/>
+        <w:numPr>
+          <w:ilvl w:val="2"/>
+          <w:numId w:val="30"/>
+        </w:numPr>
+        <w:rPr>
+          <w:rFonts w:cstheme="minorHAnsi"/>
+          <w:b/>
+          <w:bCs/>
+        </w:rPr>
+      </w:pPr>
+      <w:r>
+        <w:rPr>
+          <w:rFonts w:cstheme="minorHAnsi"/>
+          <w:b/>
+          <w:bCs/>
+        </w:rPr>
+        <w:t xml:space="preserve">Alcohol consumption rates associated with infection rates? Or vice versa. </w:t>
+      </w:r>
+    </w:p>
+    <w:p>
+      <w:pPr>
+        <w:pStyle w:val="ListParagraph"/>
+        <w:numPr>
+          <w:ilvl w:val="0"/>
+          <w:numId w:val="30"/>
+        </w:numPr>
+        <w:rPr>
+          <w:rFonts w:cstheme="minorHAnsi"/>
+        </w:rPr>
+      </w:pPr>
+      <w:r>
+        <w:rPr>
+          <w:rFonts w:cstheme="minorHAnsi"/>
+        </w:rPr>
+        <w:lastRenderedPageBreak/>
+        <w:t>Datasets to be Used</w:t>
       </w:r>
     </w:p>
     <w:p>
@@ -215,45 +639,27 @@
           <w:ilvl w:val="1"/>
           <w:numId w:val="30"/>
         </w:numPr>
-      </w:pPr>
-      <w:r>
-        <w:t xml:space="preserve">Did regions not affected by shutdowns see any significant changes in alcohol consumption/tax revenue? </w:t>
-      </w:r>
-    </w:p>
-    <w:p>
-      <w:pPr>
-        <w:pStyle w:val="ListParagraph"/>
-        <w:numPr>
-          <w:ilvl w:val="1"/>
-          <w:numId w:val="30"/>
-        </w:numPr>
-      </w:pPr>
-      <w:r>
-        <w:t xml:space="preserve">Alcohol consumption rates associated with infection rates? Or vice versa. </w:t>
-      </w:r>
-    </w:p>
-    <w:p>
-      <w:pPr>
-        <w:pStyle w:val="ListParagraph"/>
-        <w:numPr>
-          <w:ilvl w:val="0"/>
-          <w:numId w:val="30"/>
-        </w:numPr>
-      </w:pPr>
-      <w:r>
-        <w:t>Datasets to be Used</w:t>
-      </w:r>
-    </w:p>
-    <w:p>
-      <w:pPr>
-        <w:pStyle w:val="ListParagraph"/>
-        <w:numPr>
-          <w:ilvl w:val="1"/>
-          <w:numId w:val="30"/>
-        </w:numPr>
-      </w:pPr>
-      <w:r>
-        <w:t>U.S. Census Data</w:t>
+        <w:rPr>
+          <w:rFonts w:cstheme="minorHAnsi"/>
+        </w:rPr>
+      </w:pPr>
+      <w:r>
+        <w:rPr>
+          <w:rFonts w:cstheme="minorHAnsi"/>
+        </w:rPr>
+        <w:t>Alcohol Consumption</w:t>
+      </w:r>
+      <w:r>
+        <w:rPr>
+          <w:rFonts w:cstheme="minorHAnsi"/>
+        </w:rPr>
+        <w:t xml:space="preserve"> Data</w:t>
+      </w:r>
+      <w:r>
+        <w:rPr>
+          <w:rFonts w:cstheme="minorHAnsi"/>
+        </w:rPr>
+        <w:t xml:space="preserve"> (source/links)</w:t>
       </w:r>
     </w:p>
     <w:p>
@@ -263,48 +669,157 @@
           <w:ilvl w:val="2"/>
           <w:numId w:val="30"/>
         </w:numPr>
-      </w:pPr>
-    </w:p>
-    <w:p>
-      <w:pPr>
-        <w:pStyle w:val="ListParagraph"/>
-        <w:numPr>
-          <w:ilvl w:val="1"/>
-          <w:numId w:val="30"/>
-        </w:numPr>
-      </w:pPr>
-      <w:r>
-        <w:t>Beer, Wine, Alcohol APIs</w:t>
-      </w:r>
-    </w:p>
-    <w:p>
-      <w:pPr>
-        <w:pStyle w:val="ListParagraph"/>
-        <w:numPr>
-          <w:ilvl w:val="2"/>
-          <w:numId w:val="30"/>
-        </w:numPr>
-      </w:pPr>
+        <w:rPr>
+          <w:rFonts w:cstheme="minorHAnsi"/>
+        </w:rPr>
+      </w:pPr>
+      <w:r>
+        <w:rPr>
+          <w:rFonts w:cstheme="minorHAnsi"/>
+        </w:rPr>
+        <w:t>National Institutes of Health | National Institute on Alcohol Abuse and Alcoholism:</w:t>
+      </w:r>
+      <w:r>
+        <w:rPr>
+          <w:rFonts w:cstheme="minorHAnsi"/>
+        </w:rPr>
+        <w:t xml:space="preserve"> </w:t>
+      </w:r>
       <w:hyperlink r:id="rId10" w:history="1">
         <w:r>
           <w:rPr>
             <w:rStyle w:val="Hyperlink"/>
+            <w:rFonts w:cstheme="minorHAnsi"/>
           </w:rPr>
-          <w:t>https://www.th</w:t>
+          <w:t>https://pubs.niaaa.nih.gov/publications/surveillance-covid-19/COVSALES.htm</w:t>
         </w:r>
+      </w:hyperlink>
+      <w:r>
+        <w:rPr>
+          <w:rFonts w:cstheme="minorHAnsi"/>
+        </w:rPr>
+        <w:t xml:space="preserve"> </w:t>
+      </w:r>
+    </w:p>
+    <w:p>
+      <w:pPr>
+        <w:pStyle w:val="ListParagraph"/>
+        <w:numPr>
+          <w:ilvl w:val="1"/>
+          <w:numId w:val="30"/>
+        </w:numPr>
+        <w:rPr>
+          <w:rFonts w:cstheme="minorHAnsi"/>
+        </w:rPr>
+      </w:pPr>
+      <w:r>
+        <w:rPr>
+          <w:rFonts w:cstheme="minorHAnsi"/>
+        </w:rPr>
+        <w:t>COVID</w:t>
+      </w:r>
+      <w:r>
+        <w:rPr>
+          <w:rFonts w:cstheme="minorHAnsi"/>
+        </w:rPr>
+        <w:t xml:space="preserve"> Infection Rate Data</w:t>
+      </w:r>
+      <w:r>
+        <w:rPr>
+          <w:rFonts w:cstheme="minorHAnsi"/>
+        </w:rPr>
+        <w:t xml:space="preserve"> (source/links)</w:t>
+      </w:r>
+    </w:p>
+    <w:p>
+      <w:pPr>
+        <w:pStyle w:val="ListParagraph"/>
+        <w:numPr>
+          <w:ilvl w:val="2"/>
+          <w:numId w:val="30"/>
+        </w:numPr>
+        <w:rPr>
+          <w:rFonts w:cstheme="minorHAnsi"/>
+        </w:rPr>
+      </w:pPr>
+      <w:r>
+        <w:rPr>
+          <w:rFonts w:cstheme="minorHAnsi"/>
+        </w:rPr>
+        <w:t xml:space="preserve">The COVID Tracking Project | Data API: </w:t>
+      </w:r>
+      <w:hyperlink r:id="rId11">
         <w:r>
           <w:rPr>
             <w:rStyle w:val="Hyperlink"/>
+            <w:rFonts w:cstheme="minorHAnsi"/>
           </w:rPr>
-          <w:t>e</w:t>
+          <w:t>https://covidtracking.com/data/api</w:t>
         </w:r>
+      </w:hyperlink>
+      <w:r>
+        <w:rPr>
+          <w:rFonts w:cstheme="minorHAnsi"/>
+        </w:rPr>
+        <w:t xml:space="preserve"> </w:t>
+      </w:r>
+    </w:p>
+    <w:p>
+      <w:pPr>
+        <w:pStyle w:val="ListParagraph"/>
+        <w:numPr>
+          <w:ilvl w:val="2"/>
+          <w:numId w:val="30"/>
+        </w:numPr>
+        <w:rPr>
+          <w:rFonts w:cstheme="minorHAnsi"/>
+        </w:rPr>
+      </w:pPr>
+      <w:r>
+        <w:rPr>
+          <w:rFonts w:cstheme="minorHAnsi"/>
+        </w:rPr>
+        <w:t xml:space="preserve">The COVID Tracking Project | Our Data: </w:t>
+      </w:r>
+      <w:hyperlink r:id="rId12">
         <w:r>
           <w:rPr>
             <w:rStyle w:val="Hyperlink"/>
+            <w:rFonts w:cstheme="minorHAnsi"/>
           </w:rPr>
-          <w:t>cocktaildb.com/api.php</w:t>
+          <w:t>https://covidtracking.com/data</w:t>
         </w:r>
       </w:hyperlink>
+      <w:r>
+        <w:rPr>
+          <w:rFonts w:cstheme="minorHAnsi"/>
+        </w:rPr>
+        <w:t xml:space="preserve"> </w:t>
+      </w:r>
+    </w:p>
+    <w:p>
+      <w:pPr>
+        <w:pStyle w:val="ListParagraph"/>
+        <w:numPr>
+          <w:ilvl w:val="1"/>
+          <w:numId w:val="30"/>
+        </w:numPr>
+        <w:rPr>
+          <w:rFonts w:cstheme="minorHAnsi"/>
+        </w:rPr>
+      </w:pPr>
+      <w:r>
+        <w:rPr>
+          <w:rFonts w:cstheme="minorHAnsi"/>
+        </w:rPr>
+        <w:t>COVID Shutdowns by State Information/Article</w:t>
+      </w:r>
+      <w:r>
+        <w:rPr>
+          <w:rFonts w:cstheme="minorHAnsi"/>
+        </w:rPr>
+        <w:t xml:space="preserve"> (source/links)</w:t>
+      </w:r>
     </w:p>
     <w:p>
       <w:pPr>
@@ -313,16 +828,101 @@
           <w:ilvl w:val="2"/>
           <w:numId w:val="30"/>
         </w:numPr>
-      </w:pPr>
-      <w:hyperlink r:id="rId11" w:history="1">
+        <w:rPr>
+          <w:rFonts w:cstheme="minorHAnsi"/>
+        </w:rPr>
+      </w:pPr>
+      <w:r>
+        <w:rPr>
+          <w:rFonts w:cstheme="minorHAnsi"/>
+        </w:rPr>
+        <w:t xml:space="preserve">New York Times - See How All 50 States Are Reopening (and Closing Again): </w:t>
+      </w:r>
+      <w:hyperlink r:id="rId13">
         <w:r>
           <w:rPr>
             <w:rStyle w:val="Hyperlink"/>
+            <w:rFonts w:cstheme="minorHAnsi"/>
+          </w:rPr>
+          <w:t>https://www.nytimes.com/interactive/2020/us/states-reopen-map-coronavirus.html</w:t>
+        </w:r>
+      </w:hyperlink>
+    </w:p>
+    <w:p>
+      <w:pPr>
+        <w:pStyle w:val="ListParagraph"/>
+        <w:numPr>
+          <w:ilvl w:val="1"/>
+          <w:numId w:val="30"/>
+        </w:numPr>
+        <w:rPr>
+          <w:rFonts w:cstheme="minorHAnsi"/>
+        </w:rPr>
+      </w:pPr>
+      <w:r>
+        <w:rPr>
+          <w:rFonts w:cstheme="minorHAnsi"/>
+        </w:rPr>
+        <w:t xml:space="preserve">Other possible </w:t>
+      </w:r>
+      <w:r>
+        <w:rPr>
+          <w:rFonts w:cstheme="minorHAnsi"/>
+        </w:rPr>
+        <w:t>Beer, Wine, Alcohol APIs</w:t>
+      </w:r>
+      <w:r>
+        <w:rPr>
+          <w:rFonts w:cstheme="minorHAnsi"/>
+        </w:rPr>
+        <w:t xml:space="preserve"> (sources/links)</w:t>
+      </w:r>
+    </w:p>
+    <w:p>
+      <w:pPr>
+        <w:pStyle w:val="ListParagraph"/>
+        <w:numPr>
+          <w:ilvl w:val="2"/>
+          <w:numId w:val="30"/>
+        </w:numPr>
+        <w:rPr>
+          <w:rFonts w:cstheme="minorHAnsi"/>
+        </w:rPr>
+      </w:pPr>
+      <w:hyperlink r:id="rId14" w:history="1">
+        <w:r>
+          <w:rPr>
+            <w:rStyle w:val="Hyperlink"/>
+            <w:rFonts w:cstheme="minorHAnsi"/>
+          </w:rPr>
+          <w:t>https://www.thecocktaildb.com/api.php</w:t>
+        </w:r>
+      </w:hyperlink>
+    </w:p>
+    <w:p>
+      <w:pPr>
+        <w:pStyle w:val="ListParagraph"/>
+        <w:numPr>
+          <w:ilvl w:val="2"/>
+          <w:numId w:val="30"/>
+        </w:numPr>
+        <w:rPr>
+          <w:rFonts w:cstheme="minorHAnsi"/>
+        </w:rPr>
+      </w:pPr>
+      <w:hyperlink r:id="rId15" w:history="1">
+        <w:r>
+          <w:rPr>
+            <w:rStyle w:val="Hyperlink"/>
+            <w:rFonts w:cstheme="minorHAnsi"/>
           </w:rPr>
           <w:t>https://www.openbrewerydb.org/</w:t>
         </w:r>
       </w:hyperlink>
       <w:r>
+        <w:rPr>
+          <w:rFonts w:cstheme="minorHAnsi"/>
+        </w:rPr>
         <w:t xml:space="preserve"> </w:t>
       </w:r>
     </w:p>
@@ -333,8 +933,14 @@
           <w:ilvl w:val="2"/>
           <w:numId w:val="30"/>
         </w:numPr>
-      </w:pPr>
-      <w:r>
+        <w:rPr>
+          <w:rFonts w:cstheme="minorHAnsi"/>
+        </w:rPr>
+      </w:pPr>
+      <w:r>
+        <w:rPr>
+          <w:rFonts w:cstheme="minorHAnsi"/>
+        </w:rPr>
         <w:t>Others as needed!</w:t>
       </w:r>
     </w:p>
@@ -342,12 +948,78 @@
       <w:pPr>
         <w:pStyle w:val="ListParagraph"/>
         <w:numPr>
+          <w:ilvl w:val="0"/>
+          <w:numId w:val="30"/>
+        </w:numPr>
+        <w:rPr>
+          <w:rFonts w:cstheme="minorHAnsi"/>
+        </w:rPr>
+      </w:pPr>
+      <w:r>
+        <w:rPr>
+          <w:rFonts w:cstheme="minorHAnsi"/>
+        </w:rPr>
+        <w:t>Rough Breakdown of Tasks</w:t>
+      </w:r>
+    </w:p>
+    <w:p>
+      <w:pPr>
+        <w:pStyle w:val="ListParagraph"/>
+        <w:numPr>
           <w:ilvl w:val="1"/>
           <w:numId w:val="30"/>
         </w:numPr>
-      </w:pPr>
-      <w:r>
-        <w:t>Government/Agency alcohol tax revenue</w:t>
+        <w:rPr>
+          <w:rFonts w:cstheme="minorHAnsi"/>
+          <w:b/>
+          <w:bCs/>
+        </w:rPr>
+      </w:pPr>
+      <w:r>
+        <w:rPr>
+          <w:rFonts w:cstheme="minorHAnsi"/>
+          <w:b/>
+          <w:bCs/>
+        </w:rPr>
+        <w:t xml:space="preserve">Task 1: </w:t>
+      </w:r>
+      <w:r>
+        <w:rPr>
+          <w:rFonts w:cstheme="minorHAnsi"/>
+          <w:b/>
+          <w:bCs/>
+        </w:rPr>
+        <w:t>Identify data sources – first thing Saturday [DONE]</w:t>
+      </w:r>
+    </w:p>
+    <w:p>
+      <w:pPr>
+        <w:pStyle w:val="ListParagraph"/>
+        <w:numPr>
+          <w:ilvl w:val="1"/>
+          <w:numId w:val="30"/>
+        </w:numPr>
+        <w:rPr>
+          <w:rFonts w:cstheme="minorHAnsi"/>
+          <w:b/>
+          <w:bCs/>
+        </w:rPr>
+      </w:pPr>
+      <w:r>
+        <w:rPr>
+          <w:rFonts w:cstheme="minorHAnsi"/>
+          <w:b/>
+          <w:bCs/>
+        </w:rPr>
+        <w:t xml:space="preserve">Task 2: </w:t>
+      </w:r>
+      <w:r>
+        <w:rPr>
+          <w:rFonts w:cstheme="minorHAnsi"/>
+          <w:b/>
+          <w:bCs/>
+        </w:rPr>
+        <w:t>Describe Data [DONE]</w:t>
       </w:r>
     </w:p>
     <w:p>
@@ -357,47 +1029,45 @@
           <w:ilvl w:val="2"/>
           <w:numId w:val="30"/>
         </w:numPr>
-      </w:pPr>
-      <w:r>
-        <w:t>TBD, b</w:t>
-      </w:r>
-      <w:r>
-        <w:t>y state, probably not API available</w:t>
-      </w:r>
-    </w:p>
-    <w:p>
-      <w:pPr>
-        <w:pStyle w:val="ListParagraph"/>
-        <w:numPr>
-          <w:ilvl w:val="1"/>
-          <w:numId w:val="30"/>
-        </w:numPr>
-      </w:pPr>
-      <w:proofErr w:type="spellStart"/>
-      <w:r>
-        <w:t>Covid</w:t>
-      </w:r>
-      <w:proofErr w:type="spellEnd"/>
-      <w:r>
-        <w:t xml:space="preserve"> </w:t>
-      </w:r>
-    </w:p>
-    <w:p>
-      <w:pPr>
-        <w:pStyle w:val="ListParagraph"/>
-        <w:numPr>
-          <w:ilvl w:val="2"/>
-          <w:numId w:val="30"/>
-        </w:numPr>
-      </w:pPr>
-      <w:hyperlink r:id="rId12" w:history="1">
+        <w:rPr>
+          <w:rFonts w:cstheme="minorHAnsi"/>
+        </w:rPr>
+      </w:pPr>
+      <w:hyperlink r:id="rId16" w:history="1">
         <w:r>
           <w:rPr>
             <w:rStyle w:val="Hyperlink"/>
+            <w:rFonts w:cstheme="minorHAnsi"/>
+            <w:b/>
+            <w:bCs/>
           </w:rPr>
-          <w:t>https://www.nytimes.com/interactive/2020/us/states-reopen-map-coronavirus.html</w:t>
+          <w:t>NIH data on Pandemic Alcohol Sales:</w:t>
         </w:r>
       </w:hyperlink>
+      <w:r>
+        <w:rPr>
+          <w:rFonts w:cstheme="minorHAnsi"/>
+          <w:b/>
+          <w:bCs/>
+        </w:rPr>
+        <w:t xml:space="preserve"> </w:t>
+      </w:r>
+      <w:r>
+        <w:rPr>
+          <w:rFonts w:cstheme="minorHAnsi"/>
+        </w:rPr>
+        <w:t xml:space="preserve">This file contains data on per capita alcohol sales from 16 states (Alaska, Arkansas, Colorado, Connecticut, Florida, Illinois, Kansas, Kentucky, Louisiana, Massachusetts, Missouri, North Dakota, Oregon, Texas, Virginia, and Wisconsin) by type of alcoholic beverage from January 2017 through June 2020. For 2020, </w:t>
+      </w:r>
+      <w:r>
+        <w:rPr>
+          <w:rFonts w:cstheme="minorHAnsi"/>
+          <w:color w:val="000000"/>
+          <w:sz w:val="20"/>
+          <w:szCs w:val="20"/>
+          <w:shd w:val="clear" w:color="auto" w:fill="FFFFFF"/>
+        </w:rPr>
+        <w:t>currently available for the months of March, April, May and/or June 2020. </w:t>
+      </w:r>
     </w:p>
     <w:p>
       <w:pPr>
@@ -406,29 +1076,42 @@
           <w:ilvl w:val="2"/>
           <w:numId w:val="30"/>
         </w:numPr>
-      </w:pPr>
-      <w:hyperlink r:id="rId13" w:history="1">
+        <w:rPr>
+          <w:rFonts w:cstheme="minorHAnsi"/>
+        </w:rPr>
+      </w:pPr>
+      <w:hyperlink r:id="rId17" w:history="1">
         <w:r>
           <w:rPr>
             <w:rStyle w:val="Hyperlink"/>
+            <w:rFonts w:cstheme="minorHAnsi"/>
           </w:rPr>
-          <w:t>https://covidtracking.com/data/api</w:t>
+          <w:t>The COVID Tracking Project</w:t>
         </w:r>
       </w:hyperlink>
       <w:r>
-        <w:t xml:space="preserve"> </w:t>
-      </w:r>
-    </w:p>
-    <w:p>
-      <w:pPr>
-        <w:pStyle w:val="ListParagraph"/>
-        <w:numPr>
-          <w:ilvl w:val="0"/>
-          <w:numId w:val="30"/>
-        </w:numPr>
-      </w:pPr>
-      <w:r>
-        <w:t>Rough Breakdown of Tasks</w:t>
+        <w:rPr>
+          <w:rFonts w:cstheme="minorHAnsi"/>
+        </w:rPr>
+        <w:t>: COVID, Jan 22, 2020 thru Oct 9, 2020 (updated daily) deaths, hospitalization, positivity  rates, testing rates</w:t>
+      </w:r>
+    </w:p>
+    <w:p>
+      <w:pPr>
+        <w:pStyle w:val="ListParagraph"/>
+        <w:numPr>
+          <w:ilvl w:val="2"/>
+          <w:numId w:val="30"/>
+        </w:numPr>
+        <w:rPr>
+          <w:rFonts w:cstheme="minorHAnsi"/>
+        </w:rPr>
+      </w:pPr>
+      <w:r>
+        <w:rPr>
+          <w:rFonts w:cstheme="minorHAnsi"/>
+        </w:rPr>
+        <w:t xml:space="preserve">New York Times shutdown by state: </w:t>
       </w:r>
     </w:p>
     <w:p>
@@ -438,12 +1121,387 @@
           <w:ilvl w:val="1"/>
           <w:numId w:val="30"/>
         </w:numPr>
-      </w:pPr>
-      <w:r>
-        <w:t>Identify data sources</w:t>
-      </w:r>
-      <w:r>
-        <w:t xml:space="preserve"> – first thing Saturday</w:t>
+        <w:rPr>
+          <w:rFonts w:cstheme="minorHAnsi"/>
+          <w:b/>
+          <w:bCs/>
+        </w:rPr>
+      </w:pPr>
+      <w:r>
+        <w:rPr>
+          <w:rFonts w:cstheme="minorHAnsi"/>
+          <w:b/>
+          <w:bCs/>
+        </w:rPr>
+        <w:t xml:space="preserve">Task 3: </w:t>
+      </w:r>
+      <w:r>
+        <w:rPr>
+          <w:rFonts w:cstheme="minorHAnsi"/>
+          <w:b/>
+          <w:bCs/>
+        </w:rPr>
+        <w:t>Assign data review by state (4 states each for 16 states total) for NIH/Consumption, COVID Tracking and New York Times Shutdowns</w:t>
+      </w:r>
+    </w:p>
+    <w:p>
+      <w:pPr>
+        <w:pStyle w:val="ListParagraph"/>
+        <w:numPr>
+          <w:ilvl w:val="2"/>
+          <w:numId w:val="30"/>
+        </w:numPr>
+        <w:rPr>
+          <w:rFonts w:cstheme="minorHAnsi"/>
+        </w:rPr>
+      </w:pPr>
+      <w:r>
+        <w:rPr>
+          <w:rFonts w:cstheme="minorHAnsi"/>
+        </w:rPr>
+        <w:t>Phil</w:t>
+      </w:r>
+    </w:p>
+    <w:p>
+      <w:pPr>
+        <w:pStyle w:val="ListParagraph"/>
+        <w:numPr>
+          <w:ilvl w:val="3"/>
+          <w:numId w:val="30"/>
+        </w:numPr>
+        <w:rPr>
+          <w:rFonts w:cstheme="minorHAnsi"/>
+        </w:rPr>
+      </w:pPr>
+      <w:r>
+        <w:rPr>
+          <w:rFonts w:cstheme="minorHAnsi"/>
+        </w:rPr>
+        <w:t xml:space="preserve">Alaska, </w:t>
+      </w:r>
+    </w:p>
+    <w:p>
+      <w:pPr>
+        <w:pStyle w:val="ListParagraph"/>
+        <w:numPr>
+          <w:ilvl w:val="3"/>
+          <w:numId w:val="30"/>
+        </w:numPr>
+        <w:rPr>
+          <w:rFonts w:cstheme="minorHAnsi"/>
+        </w:rPr>
+      </w:pPr>
+      <w:r>
+        <w:rPr>
+          <w:rFonts w:cstheme="minorHAnsi"/>
+        </w:rPr>
+        <w:t xml:space="preserve">Arkansas, </w:t>
+      </w:r>
+    </w:p>
+    <w:p>
+      <w:pPr>
+        <w:pStyle w:val="ListParagraph"/>
+        <w:numPr>
+          <w:ilvl w:val="3"/>
+          <w:numId w:val="30"/>
+        </w:numPr>
+        <w:rPr>
+          <w:rFonts w:cstheme="minorHAnsi"/>
+        </w:rPr>
+      </w:pPr>
+      <w:r>
+        <w:rPr>
+          <w:rFonts w:cstheme="minorHAnsi"/>
+        </w:rPr>
+        <w:t xml:space="preserve">Colorado, </w:t>
+      </w:r>
+    </w:p>
+    <w:p>
+      <w:pPr>
+        <w:pStyle w:val="ListParagraph"/>
+        <w:numPr>
+          <w:ilvl w:val="3"/>
+          <w:numId w:val="30"/>
+        </w:numPr>
+        <w:rPr>
+          <w:rFonts w:cstheme="minorHAnsi"/>
+        </w:rPr>
+      </w:pPr>
+      <w:r>
+        <w:rPr>
+          <w:rFonts w:cstheme="minorHAnsi"/>
+        </w:rPr>
+        <w:t xml:space="preserve">Connecticut, </w:t>
+      </w:r>
+    </w:p>
+    <w:p>
+      <w:pPr>
+        <w:pStyle w:val="ListParagraph"/>
+        <w:numPr>
+          <w:ilvl w:val="2"/>
+          <w:numId w:val="30"/>
+        </w:numPr>
+        <w:rPr>
+          <w:rFonts w:cstheme="minorHAnsi"/>
+        </w:rPr>
+      </w:pPr>
+      <w:r>
+        <w:rPr>
+          <w:rFonts w:cstheme="minorHAnsi"/>
+        </w:rPr>
+        <w:t>Diane</w:t>
+      </w:r>
+    </w:p>
+    <w:p>
+      <w:pPr>
+        <w:pStyle w:val="ListParagraph"/>
+        <w:numPr>
+          <w:ilvl w:val="3"/>
+          <w:numId w:val="30"/>
+        </w:numPr>
+        <w:rPr>
+          <w:rFonts w:cstheme="minorHAnsi"/>
+        </w:rPr>
+      </w:pPr>
+      <w:r>
+        <w:rPr>
+          <w:rFonts w:cstheme="minorHAnsi"/>
+        </w:rPr>
+        <w:t xml:space="preserve">Florida, </w:t>
+      </w:r>
+    </w:p>
+    <w:p>
+      <w:pPr>
+        <w:pStyle w:val="ListParagraph"/>
+        <w:numPr>
+          <w:ilvl w:val="3"/>
+          <w:numId w:val="30"/>
+        </w:numPr>
+        <w:rPr>
+          <w:rFonts w:cstheme="minorHAnsi"/>
+        </w:rPr>
+      </w:pPr>
+      <w:r>
+        <w:rPr>
+          <w:rFonts w:cstheme="minorHAnsi"/>
+        </w:rPr>
+        <w:t xml:space="preserve">Illinois, </w:t>
+      </w:r>
+    </w:p>
+    <w:p>
+      <w:pPr>
+        <w:pStyle w:val="ListParagraph"/>
+        <w:numPr>
+          <w:ilvl w:val="3"/>
+          <w:numId w:val="30"/>
+        </w:numPr>
+        <w:rPr>
+          <w:rFonts w:cstheme="minorHAnsi"/>
+        </w:rPr>
+      </w:pPr>
+      <w:r>
+        <w:rPr>
+          <w:rFonts w:cstheme="minorHAnsi"/>
+        </w:rPr>
+        <w:t xml:space="preserve">Kansas, </w:t>
+      </w:r>
+    </w:p>
+    <w:p>
+      <w:pPr>
+        <w:pStyle w:val="ListParagraph"/>
+        <w:numPr>
+          <w:ilvl w:val="3"/>
+          <w:numId w:val="30"/>
+        </w:numPr>
+        <w:rPr>
+          <w:rFonts w:cstheme="minorHAnsi"/>
+        </w:rPr>
+      </w:pPr>
+      <w:r>
+        <w:rPr>
+          <w:rFonts w:cstheme="minorHAnsi"/>
+        </w:rPr>
+        <w:t xml:space="preserve">Kentucky, </w:t>
+      </w:r>
+    </w:p>
+    <w:p>
+      <w:pPr>
+        <w:pStyle w:val="ListParagraph"/>
+        <w:numPr>
+          <w:ilvl w:val="2"/>
+          <w:numId w:val="30"/>
+        </w:numPr>
+        <w:rPr>
+          <w:rFonts w:cstheme="minorHAnsi"/>
+        </w:rPr>
+      </w:pPr>
+      <w:r>
+        <w:rPr>
+          <w:rFonts w:cstheme="minorHAnsi"/>
+        </w:rPr>
+        <w:t>GG</w:t>
+      </w:r>
+    </w:p>
+    <w:p>
+      <w:pPr>
+        <w:pStyle w:val="ListParagraph"/>
+        <w:numPr>
+          <w:ilvl w:val="3"/>
+          <w:numId w:val="30"/>
+        </w:numPr>
+        <w:rPr>
+          <w:rFonts w:cstheme="minorHAnsi"/>
+        </w:rPr>
+      </w:pPr>
+      <w:r>
+        <w:rPr>
+          <w:rFonts w:cstheme="minorHAnsi"/>
+        </w:rPr>
+        <w:t xml:space="preserve">Louisiana, </w:t>
+      </w:r>
+    </w:p>
+    <w:p>
+      <w:pPr>
+        <w:pStyle w:val="ListParagraph"/>
+        <w:numPr>
+          <w:ilvl w:val="3"/>
+          <w:numId w:val="30"/>
+        </w:numPr>
+        <w:rPr>
+          <w:rFonts w:cstheme="minorHAnsi"/>
+        </w:rPr>
+      </w:pPr>
+      <w:r>
+        <w:rPr>
+          <w:rFonts w:cstheme="minorHAnsi"/>
+        </w:rPr>
+        <w:t xml:space="preserve">Massachusetts, </w:t>
+      </w:r>
+    </w:p>
+    <w:p>
+      <w:pPr>
+        <w:pStyle w:val="ListParagraph"/>
+        <w:numPr>
+          <w:ilvl w:val="3"/>
+          <w:numId w:val="30"/>
+        </w:numPr>
+        <w:rPr>
+          <w:rFonts w:cstheme="minorHAnsi"/>
+        </w:rPr>
+      </w:pPr>
+      <w:r>
+        <w:rPr>
+          <w:rFonts w:cstheme="minorHAnsi"/>
+        </w:rPr>
+        <w:t xml:space="preserve">Missouri, </w:t>
+      </w:r>
+    </w:p>
+    <w:p>
+      <w:pPr>
+        <w:pStyle w:val="ListParagraph"/>
+        <w:numPr>
+          <w:ilvl w:val="3"/>
+          <w:numId w:val="30"/>
+        </w:numPr>
+        <w:rPr>
+          <w:rFonts w:cstheme="minorHAnsi"/>
+        </w:rPr>
+      </w:pPr>
+      <w:r>
+        <w:rPr>
+          <w:rFonts w:cstheme="minorHAnsi"/>
+        </w:rPr>
+        <w:t xml:space="preserve">North Dakota, </w:t>
+      </w:r>
+    </w:p>
+    <w:p>
+      <w:pPr>
+        <w:pStyle w:val="ListParagraph"/>
+        <w:numPr>
+          <w:ilvl w:val="2"/>
+          <w:numId w:val="30"/>
+        </w:numPr>
+        <w:rPr>
+          <w:rFonts w:cstheme="minorHAnsi"/>
+        </w:rPr>
+      </w:pPr>
+      <w:r>
+        <w:rPr>
+          <w:rFonts w:cstheme="minorHAnsi"/>
+        </w:rPr>
+        <w:t>Rob</w:t>
+      </w:r>
+    </w:p>
+    <w:p>
+      <w:pPr>
+        <w:pStyle w:val="ListParagraph"/>
+        <w:numPr>
+          <w:ilvl w:val="3"/>
+          <w:numId w:val="30"/>
+        </w:numPr>
+        <w:rPr>
+          <w:rFonts w:cstheme="minorHAnsi"/>
+        </w:rPr>
+      </w:pPr>
+      <w:r>
+        <w:rPr>
+          <w:rFonts w:cstheme="minorHAnsi"/>
+        </w:rPr>
+        <w:t xml:space="preserve">Oregon, </w:t>
+      </w:r>
+    </w:p>
+    <w:p>
+      <w:pPr>
+        <w:pStyle w:val="ListParagraph"/>
+        <w:numPr>
+          <w:ilvl w:val="3"/>
+          <w:numId w:val="30"/>
+        </w:numPr>
+        <w:rPr>
+          <w:rFonts w:cstheme="minorHAnsi"/>
+        </w:rPr>
+      </w:pPr>
+      <w:r>
+        <w:rPr>
+          <w:rFonts w:cstheme="minorHAnsi"/>
+        </w:rPr>
+        <w:t xml:space="preserve">Texas, </w:t>
+      </w:r>
+    </w:p>
+    <w:p>
+      <w:pPr>
+        <w:pStyle w:val="ListParagraph"/>
+        <w:numPr>
+          <w:ilvl w:val="3"/>
+          <w:numId w:val="30"/>
+        </w:numPr>
+        <w:rPr>
+          <w:rFonts w:cstheme="minorHAnsi"/>
+        </w:rPr>
+      </w:pPr>
+      <w:r>
+        <w:rPr>
+          <w:rFonts w:cstheme="minorHAnsi"/>
+        </w:rPr>
+        <w:t xml:space="preserve">Virginia, </w:t>
+      </w:r>
+    </w:p>
+    <w:p>
+      <w:pPr>
+        <w:pStyle w:val="ListParagraph"/>
+        <w:numPr>
+          <w:ilvl w:val="3"/>
+          <w:numId w:val="30"/>
+        </w:numPr>
+        <w:rPr>
+          <w:rFonts w:cstheme="minorHAnsi"/>
+        </w:rPr>
+      </w:pPr>
+      <w:r>
+        <w:rPr>
+          <w:rFonts w:cstheme="minorHAnsi"/>
+        </w:rPr>
+        <w:t>Wisconsin</w:t>
       </w:r>
     </w:p>
     <w:p>
@@ -453,21 +1511,63 @@
           <w:ilvl w:val="1"/>
           <w:numId w:val="30"/>
         </w:numPr>
-      </w:pPr>
-      <w:r>
-        <w:lastRenderedPageBreak/>
-        <w:t xml:space="preserve">Pull, clean, merge </w:t>
-      </w:r>
-      <w:r>
-        <w:t xml:space="preserve">data sources in </w:t>
-      </w:r>
-      <w:proofErr w:type="spellStart"/>
-      <w:r>
-        <w:t>Jupyter</w:t>
-      </w:r>
-      <w:proofErr w:type="spellEnd"/>
-      <w:r>
-        <w:t xml:space="preserve"> </w:t>
+        <w:rPr>
+          <w:rFonts w:cstheme="minorHAnsi"/>
+          <w:b/>
+          <w:bCs/>
+        </w:rPr>
+      </w:pPr>
+      <w:r>
+        <w:rPr>
+          <w:rFonts w:cstheme="minorHAnsi"/>
+          <w:b/>
+          <w:bCs/>
+        </w:rPr>
+        <w:t xml:space="preserve">Task 4: </w:t>
+      </w:r>
+      <w:r>
+        <w:rPr>
+          <w:rFonts w:cstheme="minorHAnsi"/>
+          <w:b/>
+          <w:bCs/>
+        </w:rPr>
+        <w:t>Pull, clean, merge data sources in Jupyter notebooks</w:t>
+      </w:r>
+    </w:p>
+    <w:p>
+      <w:pPr>
+        <w:pStyle w:val="ListParagraph"/>
+        <w:numPr>
+          <w:ilvl w:val="2"/>
+          <w:numId w:val="30"/>
+        </w:numPr>
+        <w:rPr>
+          <w:rFonts w:cstheme="minorHAnsi"/>
+        </w:rPr>
+      </w:pPr>
+      <w:r>
+        <w:rPr>
+          <w:rFonts w:cstheme="minorHAnsi"/>
+        </w:rPr>
+        <w:t>Jupyter Notebook 1: describing data exploration and cleanup process</w:t>
+      </w:r>
+    </w:p>
+    <w:p>
+      <w:pPr>
+        <w:pStyle w:val="ListParagraph"/>
+        <w:numPr>
+          <w:ilvl w:val="2"/>
+          <w:numId w:val="30"/>
+        </w:numPr>
+        <w:rPr>
+          <w:rFonts w:cstheme="minorHAnsi"/>
+        </w:rPr>
+      </w:pPr>
+      <w:r>
+        <w:rPr>
+          <w:rFonts w:cstheme="minorHAnsi"/>
+        </w:rPr>
+        <w:t>Jupyter Notebook 2: illustrating the final data analysis</w:t>
       </w:r>
     </w:p>
     <w:p>
@@ -477,20 +1577,21 @@
           <w:ilvl w:val="1"/>
           <w:numId w:val="30"/>
         </w:numPr>
-      </w:pPr>
-      <w:r>
-        <w:t>Perform statistical analysis on merged data, look for correlation</w:t>
-      </w:r>
-      <w:r>
-        <w:t xml:space="preserve">s in </w:t>
-      </w:r>
-      <w:proofErr w:type="spellStart"/>
-      <w:r>
-        <w:t>Jupyter</w:t>
-      </w:r>
-      <w:proofErr w:type="spellEnd"/>
-      <w:r>
-        <w:t xml:space="preserve"> Notebook</w:t>
+        <w:rPr>
+          <w:rFonts w:cstheme="minorHAnsi"/>
+        </w:rPr>
+      </w:pPr>
+      <w:r>
+        <w:rPr>
+          <w:rFonts w:cstheme="minorHAnsi"/>
+        </w:rPr>
+        <w:t xml:space="preserve">Task 5: </w:t>
+      </w:r>
+      <w:r>
+        <w:rPr>
+          <w:rFonts w:cstheme="minorHAnsi"/>
+        </w:rPr>
+        <w:t>Perform statistical analysis on merged data, look for correlations in Jupyter Notebook</w:t>
       </w:r>
     </w:p>
     <w:p>
@@ -500,8 +1601,20 @@
           <w:ilvl w:val="1"/>
           <w:numId w:val="30"/>
         </w:numPr>
-      </w:pPr>
-      <w:r>
+        <w:rPr>
+          <w:rFonts w:cstheme="minorHAnsi"/>
+        </w:rPr>
+      </w:pPr>
+      <w:r>
+        <w:rPr>
+          <w:rFonts w:cstheme="minorHAnsi"/>
+        </w:rPr>
+        <w:t xml:space="preserve">Task 6: </w:t>
+      </w:r>
+      <w:r>
+        <w:rPr>
+          <w:rFonts w:cstheme="minorHAnsi"/>
+        </w:rPr>
         <w:t>Pull insights relevant to research questions from data</w:t>
       </w:r>
     </w:p>
@@ -512,20 +1625,21 @@
           <w:ilvl w:val="1"/>
           <w:numId w:val="30"/>
         </w:numPr>
-      </w:pPr>
-      <w:r>
-        <w:t>Create visualizations, including map</w:t>
-      </w:r>
-      <w:r>
-        <w:t xml:space="preserve"> to illustrate the final data analysis with </w:t>
-      </w:r>
-      <w:proofErr w:type="spellStart"/>
-      <w:r>
-        <w:t>Jupyter</w:t>
-      </w:r>
-      <w:proofErr w:type="spellEnd"/>
-      <w:r>
-        <w:t>/Matplotlib</w:t>
+        <w:rPr>
+          <w:rFonts w:cstheme="minorHAnsi"/>
+        </w:rPr>
+      </w:pPr>
+      <w:r>
+        <w:rPr>
+          <w:rFonts w:cstheme="minorHAnsi"/>
+        </w:rPr>
+        <w:t xml:space="preserve">Task 7: </w:t>
+      </w:r>
+      <w:r>
+        <w:rPr>
+          <w:rFonts w:cstheme="minorHAnsi"/>
+        </w:rPr>
+        <w:t>Create visualizations, including map to illustrate the final data analysis with Jupyter/Matplotlib</w:t>
       </w:r>
     </w:p>
     <w:p>
@@ -535,13 +1649,31 @@
           <w:ilvl w:val="1"/>
           <w:numId w:val="30"/>
         </w:numPr>
-      </w:pPr>
-      <w:r>
-        <w:t xml:space="preserve">Prepare/draft presentation </w:t>
+        <w:rPr>
+          <w:rFonts w:cstheme="minorHAnsi"/>
+        </w:rPr>
+      </w:pPr>
+      <w:r>
+        <w:rPr>
+          <w:rFonts w:cstheme="minorHAnsi"/>
+        </w:rPr>
+        <w:t xml:space="preserve">Task 8: </w:t>
+      </w:r>
+      <w:r>
+        <w:rPr>
+          <w:rFonts w:cstheme="minorHAnsi"/>
+        </w:rPr>
+        <w:t>Prepare/draft presentation</w:t>
+      </w:r>
+      <w:r>
+        <w:rPr>
+          <w:rFonts w:cstheme="minorHAnsi"/>
+        </w:rPr>
+        <w:t>, i.e. PowerPoint/PDF to preserve work product outside the Jupyter Notebooks</w:t>
       </w:r>
     </w:p>
     <w:sectPr>
-      <w:footerReference w:type="default" r:id="rId14"/>
+      <w:footerReference w:type="default" r:id="rId18"/>
       <w:pgSz w:w="12240" w:h="15840"/>
       <w:pgMar w:top="1440" w:right="1440" w:bottom="1440" w:left="1440" w:header="720" w:footer="720" w:gutter="0"/>
       <w:cols w:space="720"/>
@@ -670,7 +1802,7 @@
   </w:abstractNum>
   <w:abstractNum w:abstractNumId="1" w15:restartNumberingAfterBreak="0">
     <w:nsid w:val="FFFFFF7D"/>
-    <w:multiLevelType w:val="singleLevel"/>
+    <w:multiLevelType w:val="multilevel"/>
     <w:tmpl w:val="A8763C0C"/>
     <w:lvl w:ilvl="0">
       <w:start w:val="1"/>
@@ -684,10 +1816,50 @@
         <w:ind w:left="1440" w:hanging="360"/>
       </w:pPr>
     </w:lvl>
+    <w:lvl w:ilvl="1">
+      <w:numFmt w:val="decimal"/>
+      <w:lvlText w:val=""/>
+      <w:lvlJc w:val="left"/>
+    </w:lvl>
+    <w:lvl w:ilvl="2">
+      <w:numFmt w:val="decimal"/>
+      <w:lvlText w:val=""/>
+      <w:lvlJc w:val="left"/>
+    </w:lvl>
+    <w:lvl w:ilvl="3">
+      <w:numFmt w:val="decimal"/>
+      <w:lvlText w:val=""/>
+      <w:lvlJc w:val="left"/>
+    </w:lvl>
+    <w:lvl w:ilvl="4">
+      <w:numFmt w:val="decimal"/>
+      <w:lvlText w:val=""/>
+      <w:lvlJc w:val="left"/>
+    </w:lvl>
+    <w:lvl w:ilvl="5">
+      <w:numFmt w:val="decimal"/>
+      <w:lvlText w:val=""/>
+      <w:lvlJc w:val="left"/>
+    </w:lvl>
+    <w:lvl w:ilvl="6">
+      <w:numFmt w:val="decimal"/>
+      <w:lvlText w:val=""/>
+      <w:lvlJc w:val="left"/>
+    </w:lvl>
+    <w:lvl w:ilvl="7">
+      <w:numFmt w:val="decimal"/>
+      <w:lvlText w:val=""/>
+      <w:lvlJc w:val="left"/>
+    </w:lvl>
+    <w:lvl w:ilvl="8">
+      <w:numFmt w:val="decimal"/>
+      <w:lvlText w:val=""/>
+      <w:lvlJc w:val="left"/>
+    </w:lvl>
   </w:abstractNum>
   <w:abstractNum w:abstractNumId="2" w15:restartNumberingAfterBreak="0">
     <w:nsid w:val="FFFFFF7E"/>
-    <w:multiLevelType w:val="singleLevel"/>
+    <w:multiLevelType w:val="multilevel"/>
     <w:tmpl w:val="26D2C1D4"/>
     <w:lvl w:ilvl="0">
       <w:start w:val="1"/>
@@ -701,10 +1873,50 @@
         <w:ind w:left="1080" w:hanging="360"/>
       </w:pPr>
     </w:lvl>
+    <w:lvl w:ilvl="1">
+      <w:numFmt w:val="decimal"/>
+      <w:lvlText w:val=""/>
+      <w:lvlJc w:val="left"/>
+    </w:lvl>
+    <w:lvl w:ilvl="2">
+      <w:numFmt w:val="decimal"/>
+      <w:lvlText w:val=""/>
+      <w:lvlJc w:val="left"/>
+    </w:lvl>
+    <w:lvl w:ilvl="3">
+      <w:numFmt w:val="decimal"/>
+      <w:lvlText w:val=""/>
+      <w:lvlJc w:val="left"/>
+    </w:lvl>
+    <w:lvl w:ilvl="4">
+      <w:numFmt w:val="decimal"/>
+      <w:lvlText w:val=""/>
+      <w:lvlJc w:val="left"/>
+    </w:lvl>
+    <w:lvl w:ilvl="5">
+      <w:numFmt w:val="decimal"/>
+      <w:lvlText w:val=""/>
+      <w:lvlJc w:val="left"/>
+    </w:lvl>
+    <w:lvl w:ilvl="6">
+      <w:numFmt w:val="decimal"/>
+      <w:lvlText w:val=""/>
+      <w:lvlJc w:val="left"/>
+    </w:lvl>
+    <w:lvl w:ilvl="7">
+      <w:numFmt w:val="decimal"/>
+      <w:lvlText w:val=""/>
+      <w:lvlJc w:val="left"/>
+    </w:lvl>
+    <w:lvl w:ilvl="8">
+      <w:numFmt w:val="decimal"/>
+      <w:lvlText w:val=""/>
+      <w:lvlJc w:val="left"/>
+    </w:lvl>
   </w:abstractNum>
   <w:abstractNum w:abstractNumId="3" w15:restartNumberingAfterBreak="0">
     <w:nsid w:val="FFFFFF7F"/>
-    <w:multiLevelType w:val="singleLevel"/>
+    <w:multiLevelType w:val="multilevel"/>
     <w:tmpl w:val="9AF4021C"/>
     <w:lvl w:ilvl="0">
       <w:start w:val="1"/>
@@ -718,10 +1930,50 @@
         <w:ind w:left="720" w:hanging="360"/>
       </w:pPr>
     </w:lvl>
+    <w:lvl w:ilvl="1">
+      <w:numFmt w:val="decimal"/>
+      <w:lvlText w:val=""/>
+      <w:lvlJc w:val="left"/>
+    </w:lvl>
+    <w:lvl w:ilvl="2">
+      <w:numFmt w:val="decimal"/>
+      <w:lvlText w:val=""/>
+      <w:lvlJc w:val="left"/>
+    </w:lvl>
+    <w:lvl w:ilvl="3">
+      <w:numFmt w:val="decimal"/>
+      <w:lvlText w:val=""/>
+      <w:lvlJc w:val="left"/>
+    </w:lvl>
+    <w:lvl w:ilvl="4">
+      <w:numFmt w:val="decimal"/>
+      <w:lvlText w:val=""/>
+      <w:lvlJc w:val="left"/>
+    </w:lvl>
+    <w:lvl w:ilvl="5">
+      <w:numFmt w:val="decimal"/>
+      <w:lvlText w:val=""/>
+      <w:lvlJc w:val="left"/>
+    </w:lvl>
+    <w:lvl w:ilvl="6">
+      <w:numFmt w:val="decimal"/>
+      <w:lvlText w:val=""/>
+      <w:lvlJc w:val="left"/>
+    </w:lvl>
+    <w:lvl w:ilvl="7">
+      <w:numFmt w:val="decimal"/>
+      <w:lvlText w:val=""/>
+      <w:lvlJc w:val="left"/>
+    </w:lvl>
+    <w:lvl w:ilvl="8">
+      <w:numFmt w:val="decimal"/>
+      <w:lvlText w:val=""/>
+      <w:lvlJc w:val="left"/>
+    </w:lvl>
   </w:abstractNum>
   <w:abstractNum w:abstractNumId="4" w15:restartNumberingAfterBreak="0">
     <w:nsid w:val="FFFFFF80"/>
-    <w:multiLevelType w:val="singleLevel"/>
+    <w:multiLevelType w:val="multilevel"/>
     <w:tmpl w:val="6FA68F66"/>
     <w:lvl w:ilvl="0">
       <w:start w:val="1"/>
@@ -738,10 +1990,50 @@
         <w:rFonts w:ascii="Symbol" w:hAnsi="Symbol" w:hint="default"/>
       </w:rPr>
     </w:lvl>
+    <w:lvl w:ilvl="1">
+      <w:numFmt w:val="decimal"/>
+      <w:lvlText w:val=""/>
+      <w:lvlJc w:val="left"/>
+    </w:lvl>
+    <w:lvl w:ilvl="2">
+      <w:numFmt w:val="decimal"/>
+      <w:lvlText w:val=""/>
+      <w:lvlJc w:val="left"/>
+    </w:lvl>
+    <w:lvl w:ilvl="3">
+      <w:numFmt w:val="decimal"/>
+      <w:lvlText w:val=""/>
+      <w:lvlJc w:val="left"/>
+    </w:lvl>
+    <w:lvl w:ilvl="4">
+      <w:numFmt w:val="decimal"/>
+      <w:lvlText w:val=""/>
+      <w:lvlJc w:val="left"/>
+    </w:lvl>
+    <w:lvl w:ilvl="5">
+      <w:numFmt w:val="decimal"/>
+      <w:lvlText w:val=""/>
+      <w:lvlJc w:val="left"/>
+    </w:lvl>
+    <w:lvl w:ilvl="6">
+      <w:numFmt w:val="decimal"/>
+      <w:lvlText w:val=""/>
+      <w:lvlJc w:val="left"/>
+    </w:lvl>
+    <w:lvl w:ilvl="7">
+      <w:numFmt w:val="decimal"/>
+      <w:lvlText w:val=""/>
+      <w:lvlJc w:val="left"/>
+    </w:lvl>
+    <w:lvl w:ilvl="8">
+      <w:numFmt w:val="decimal"/>
+      <w:lvlText w:val=""/>
+      <w:lvlJc w:val="left"/>
+    </w:lvl>
   </w:abstractNum>
   <w:abstractNum w:abstractNumId="5" w15:restartNumberingAfterBreak="0">
     <w:nsid w:val="FFFFFF81"/>
-    <w:multiLevelType w:val="singleLevel"/>
+    <w:multiLevelType w:val="multilevel"/>
     <w:tmpl w:val="A580A6C0"/>
     <w:lvl w:ilvl="0">
       <w:start w:val="1"/>
@@ -758,10 +2050,50 @@
         <w:rFonts w:ascii="Symbol" w:hAnsi="Symbol" w:hint="default"/>
       </w:rPr>
     </w:lvl>
+    <w:lvl w:ilvl="1">
+      <w:numFmt w:val="decimal"/>
+      <w:lvlText w:val=""/>
+      <w:lvlJc w:val="left"/>
+    </w:lvl>
+    <w:lvl w:ilvl="2">
+      <w:numFmt w:val="decimal"/>
+      <w:lvlText w:val=""/>
+      <w:lvlJc w:val="left"/>
+    </w:lvl>
+    <w:lvl w:ilvl="3">
+      <w:numFmt w:val="decimal"/>
+      <w:lvlText w:val=""/>
+      <w:lvlJc w:val="left"/>
+    </w:lvl>
+    <w:lvl w:ilvl="4">
+      <w:numFmt w:val="decimal"/>
+      <w:lvlText w:val=""/>
+      <w:lvlJc w:val="left"/>
+    </w:lvl>
+    <w:lvl w:ilvl="5">
+      <w:numFmt w:val="decimal"/>
+      <w:lvlText w:val=""/>
+      <w:lvlJc w:val="left"/>
+    </w:lvl>
+    <w:lvl w:ilvl="6">
+      <w:numFmt w:val="decimal"/>
+      <w:lvlText w:val=""/>
+      <w:lvlJc w:val="left"/>
+    </w:lvl>
+    <w:lvl w:ilvl="7">
+      <w:numFmt w:val="decimal"/>
+      <w:lvlText w:val=""/>
+      <w:lvlJc w:val="left"/>
+    </w:lvl>
+    <w:lvl w:ilvl="8">
+      <w:numFmt w:val="decimal"/>
+      <w:lvlText w:val=""/>
+      <w:lvlJc w:val="left"/>
+    </w:lvl>
   </w:abstractNum>
   <w:abstractNum w:abstractNumId="6" w15:restartNumberingAfterBreak="0">
     <w:nsid w:val="FFFFFF82"/>
-    <w:multiLevelType w:val="singleLevel"/>
+    <w:multiLevelType w:val="multilevel"/>
     <w:tmpl w:val="2EFE450A"/>
     <w:lvl w:ilvl="0">
       <w:start w:val="1"/>
@@ -778,10 +2110,50 @@
         <w:rFonts w:ascii="Symbol" w:hAnsi="Symbol" w:hint="default"/>
       </w:rPr>
     </w:lvl>
+    <w:lvl w:ilvl="1">
+      <w:numFmt w:val="decimal"/>
+      <w:lvlText w:val=""/>
+      <w:lvlJc w:val="left"/>
+    </w:lvl>
+    <w:lvl w:ilvl="2">
+      <w:numFmt w:val="decimal"/>
+      <w:lvlText w:val=""/>
+      <w:lvlJc w:val="left"/>
+    </w:lvl>
+    <w:lvl w:ilvl="3">
+      <w:numFmt w:val="decimal"/>
+      <w:lvlText w:val=""/>
+      <w:lvlJc w:val="left"/>
+    </w:lvl>
+    <w:lvl w:ilvl="4">
+      <w:numFmt w:val="decimal"/>
+      <w:lvlText w:val=""/>
+      <w:lvlJc w:val="left"/>
+    </w:lvl>
+    <w:lvl w:ilvl="5">
+      <w:numFmt w:val="decimal"/>
+      <w:lvlText w:val=""/>
+      <w:lvlJc w:val="left"/>
+    </w:lvl>
+    <w:lvl w:ilvl="6">
+      <w:numFmt w:val="decimal"/>
+      <w:lvlText w:val=""/>
+      <w:lvlJc w:val="left"/>
+    </w:lvl>
+    <w:lvl w:ilvl="7">
+      <w:numFmt w:val="decimal"/>
+      <w:lvlText w:val=""/>
+      <w:lvlJc w:val="left"/>
+    </w:lvl>
+    <w:lvl w:ilvl="8">
+      <w:numFmt w:val="decimal"/>
+      <w:lvlText w:val=""/>
+      <w:lvlJc w:val="left"/>
+    </w:lvl>
   </w:abstractNum>
   <w:abstractNum w:abstractNumId="7" w15:restartNumberingAfterBreak="0">
     <w:nsid w:val="FFFFFF83"/>
-    <w:multiLevelType w:val="singleLevel"/>
+    <w:multiLevelType w:val="multilevel"/>
     <w:tmpl w:val="772C68B4"/>
     <w:lvl w:ilvl="0">
       <w:start w:val="1"/>
@@ -798,10 +2170,50 @@
         <w:rFonts w:ascii="Symbol" w:hAnsi="Symbol" w:hint="default"/>
       </w:rPr>
     </w:lvl>
+    <w:lvl w:ilvl="1">
+      <w:numFmt w:val="decimal"/>
+      <w:lvlText w:val=""/>
+      <w:lvlJc w:val="left"/>
+    </w:lvl>
+    <w:lvl w:ilvl="2">
+      <w:numFmt w:val="decimal"/>
+      <w:lvlText w:val=""/>
+      <w:lvlJc w:val="left"/>
+    </w:lvl>
+    <w:lvl w:ilvl="3">
+      <w:numFmt w:val="decimal"/>
+      <w:lvlText w:val=""/>
+      <w:lvlJc w:val="left"/>
+    </w:lvl>
+    <w:lvl w:ilvl="4">
+      <w:numFmt w:val="decimal"/>
+      <w:lvlText w:val=""/>
+      <w:lvlJc w:val="left"/>
+    </w:lvl>
+    <w:lvl w:ilvl="5">
+      <w:numFmt w:val="decimal"/>
+      <w:lvlText w:val=""/>
+      <w:lvlJc w:val="left"/>
+    </w:lvl>
+    <w:lvl w:ilvl="6">
+      <w:numFmt w:val="decimal"/>
+      <w:lvlText w:val=""/>
+      <w:lvlJc w:val="left"/>
+    </w:lvl>
+    <w:lvl w:ilvl="7">
+      <w:numFmt w:val="decimal"/>
+      <w:lvlText w:val=""/>
+      <w:lvlJc w:val="left"/>
+    </w:lvl>
+    <w:lvl w:ilvl="8">
+      <w:numFmt w:val="decimal"/>
+      <w:lvlText w:val=""/>
+      <w:lvlJc w:val="left"/>
+    </w:lvl>
   </w:abstractNum>
   <w:abstractNum w:abstractNumId="8" w15:restartNumberingAfterBreak="0">
     <w:nsid w:val="FFFFFF88"/>
-    <w:multiLevelType w:val="singleLevel"/>
+    <w:multiLevelType w:val="multilevel"/>
     <w:tmpl w:val="146242D6"/>
     <w:lvl w:ilvl="0">
       <w:start w:val="1"/>
@@ -815,10 +2227,50 @@
         <w:ind w:left="360" w:hanging="360"/>
       </w:pPr>
     </w:lvl>
+    <w:lvl w:ilvl="1">
+      <w:numFmt w:val="decimal"/>
+      <w:lvlText w:val=""/>
+      <w:lvlJc w:val="left"/>
+    </w:lvl>
+    <w:lvl w:ilvl="2">
+      <w:numFmt w:val="decimal"/>
+      <w:lvlText w:val=""/>
+      <w:lvlJc w:val="left"/>
+    </w:lvl>
+    <w:lvl w:ilvl="3">
+      <w:numFmt w:val="decimal"/>
+      <w:lvlText w:val=""/>
+      <w:lvlJc w:val="left"/>
+    </w:lvl>
+    <w:lvl w:ilvl="4">
+      <w:numFmt w:val="decimal"/>
+      <w:lvlText w:val=""/>
+      <w:lvlJc w:val="left"/>
+    </w:lvl>
+    <w:lvl w:ilvl="5">
+      <w:numFmt w:val="decimal"/>
+      <w:lvlText w:val=""/>
+      <w:lvlJc w:val="left"/>
+    </w:lvl>
+    <w:lvl w:ilvl="6">
+      <w:numFmt w:val="decimal"/>
+      <w:lvlText w:val=""/>
+      <w:lvlJc w:val="left"/>
+    </w:lvl>
+    <w:lvl w:ilvl="7">
+      <w:numFmt w:val="decimal"/>
+      <w:lvlText w:val=""/>
+      <w:lvlJc w:val="left"/>
+    </w:lvl>
+    <w:lvl w:ilvl="8">
+      <w:numFmt w:val="decimal"/>
+      <w:lvlText w:val=""/>
+      <w:lvlJc w:val="left"/>
+    </w:lvl>
   </w:abstractNum>
   <w:abstractNum w:abstractNumId="9" w15:restartNumberingAfterBreak="0">
     <w:nsid w:val="FFFFFF89"/>
-    <w:multiLevelType w:val="singleLevel"/>
+    <w:multiLevelType w:val="multilevel"/>
     <w:tmpl w:val="12BC200A"/>
     <w:lvl w:ilvl="0">
       <w:start w:val="1"/>
@@ -834,6 +2286,46 @@
       <w:rPr>
         <w:rFonts w:ascii="Symbol" w:hAnsi="Symbol" w:hint="default"/>
       </w:rPr>
+    </w:lvl>
+    <w:lvl w:ilvl="1">
+      <w:numFmt w:val="decimal"/>
+      <w:lvlText w:val=""/>
+      <w:lvlJc w:val="left"/>
+    </w:lvl>
+    <w:lvl w:ilvl="2">
+      <w:numFmt w:val="decimal"/>
+      <w:lvlText w:val=""/>
+      <w:lvlJc w:val="left"/>
+    </w:lvl>
+    <w:lvl w:ilvl="3">
+      <w:numFmt w:val="decimal"/>
+      <w:lvlText w:val=""/>
+      <w:lvlJc w:val="left"/>
+    </w:lvl>
+    <w:lvl w:ilvl="4">
+      <w:numFmt w:val="decimal"/>
+      <w:lvlText w:val=""/>
+      <w:lvlJc w:val="left"/>
+    </w:lvl>
+    <w:lvl w:ilvl="5">
+      <w:numFmt w:val="decimal"/>
+      <w:lvlText w:val=""/>
+      <w:lvlJc w:val="left"/>
+    </w:lvl>
+    <w:lvl w:ilvl="6">
+      <w:numFmt w:val="decimal"/>
+      <w:lvlText w:val=""/>
+      <w:lvlJc w:val="left"/>
+    </w:lvl>
+    <w:lvl w:ilvl="7">
+      <w:numFmt w:val="decimal"/>
+      <w:lvlText w:val=""/>
+      <w:lvlJc w:val="left"/>
+    </w:lvl>
+    <w:lvl w:ilvl="8">
+      <w:numFmt w:val="decimal"/>
+      <w:lvlText w:val=""/>
+      <w:lvlJc w:val="left"/>
     </w:lvl>
   </w:abstractNum>
   <w:abstractNum w:abstractNumId="10" w15:restartNumberingAfterBreak="0">
@@ -1859,6 +3351,7 @@
     <w:lsdException w:name="HTML Sample" w:semiHidden="1" w:unhideWhenUsed="1"/>
     <w:lsdException w:name="HTML Typewriter" w:semiHidden="1" w:unhideWhenUsed="1"/>
     <w:lsdException w:name="HTML Variable" w:semiHidden="1" w:unhideWhenUsed="1"/>
+    <w:lsdException w:name="Normal Table" w:semiHidden="1" w:unhideWhenUsed="1"/>
     <w:lsdException w:name="annotation subject" w:semiHidden="1" w:unhideWhenUsed="1"/>
     <w:lsdException w:name="No List" w:semiHidden="1" w:unhideWhenUsed="1"/>
     <w:lsdException w:name="Outline List 1" w:semiHidden="1" w:unhideWhenUsed="1"/>
@@ -1902,8 +3395,10 @@
     <w:lsdException w:name="Table Elegant" w:semiHidden="1" w:unhideWhenUsed="1"/>
     <w:lsdException w:name="Table Professional" w:semiHidden="1" w:unhideWhenUsed="1"/>
     <w:lsdException w:name="Table Subtle 1" w:semiHidden="1" w:unhideWhenUsed="1"/>
+    <w:lsdException w:name="Table Subtle 2" w:semiHidden="1" w:unhideWhenUsed="1"/>
     <w:lsdException w:name="Table Web 1" w:semiHidden="1" w:unhideWhenUsed="1"/>
     <w:lsdException w:name="Table Web 2" w:semiHidden="1" w:unhideWhenUsed="1"/>
+    <w:lsdException w:name="Table Web 3" w:semiHidden="1" w:unhideWhenUsed="1"/>
     <w:lsdException w:name="Balloon Text" w:semiHidden="1" w:unhideWhenUsed="1"/>
     <w:lsdException w:name="Table Grid" w:uiPriority="39"/>
     <w:lsdException w:name="Table Theme" w:semiHidden="1" w:unhideWhenUsed="1"/>
@@ -3114,581 +4609,6 @@
     </w:rPr>
   </w:style>
 </w:styles>
-</file>
-
-<file path=word/glossary/document.xml><?xml version="1.0" encoding="utf-8"?>
-<w:glossaryDocument xmlns:wpc="http://schemas.microsoft.com/office/word/2010/wordprocessingCanvas" xmlns:cx="http://schemas.microsoft.com/office/drawing/2014/chartex" xmlns:cx1="http://schemas.microsoft.com/office/drawing/2015/9/8/chartex" xmlns:cx2="http://schemas.microsoft.com/office/drawing/2015/10/21/chartex" xmlns:cx3="http://schemas.microsoft.com/office/drawing/2016/5/9/chartex" xmlns:cx4="http://schemas.microsoft.com/office/drawing/2016/5/10/chartex" xmlns:cx5="http://schemas.microsoft.com/office/drawing/2016/5/11/chartex" xmlns:cx6="http://schemas.microsoft.com/office/drawing/2016/5/12/chartex" xmlns:cx7="http://schemas.microsoft.com/office/drawing/2016/5/13/chartex" xmlns:cx8="http://schemas.microsoft.com/office/drawing/2016/5/14/chartex" xmlns:mc="http://schemas.openxmlformats.org/markup-compatibility/2006" xmlns:aink="http://schemas.microsoft.com/office/drawing/2016/ink" xmlns:am3d="http://schemas.microsoft.com/office/drawing/2017/model3d" xmlns:o="urn:schemas-microsoft-com:office:office" xmlns:r="http://schemas.openxmlformats.org/officeDocument/2006/relationships" xmlns:m="http://schemas.openxmlformats.org/officeDocument/2006/math" xmlns:v="urn:schemas-microsoft-com:vml" xmlns:wp14="http://schemas.microsoft.com/office/word/2010/wordprocessingDrawing" xmlns:wp="http://schemas.openxmlformats.org/drawingml/2006/wordprocessingDrawing" xmlns:w10="urn:schemas-microsoft-com:office:word" xmlns:w="http://schemas.openxmlformats.org/wordprocessingml/2006/main" xmlns:w14="http://schemas.microsoft.com/office/word/2010/wordml" xmlns:w15="http://schemas.microsoft.com/office/word/2012/wordml" xmlns:w16cex="http://schemas.microsoft.com/office/word/2018/wordml/cex" xmlns:w16cid="http://schemas.microsoft.com/office/word/2016/wordml/cid" xmlns:w16="http://schemas.microsoft.com/office/word/2018/wordml" xmlns:w16se="http://schemas.microsoft.com/office/word/2015/wordml/symex" xmlns:wpg="http://schemas.microsoft.com/office/word/2010/wordprocessingGroup" xmlns:wpi="http://schemas.microsoft.com/office/word/2010/wordprocessingInk" xmlns:wne="http://schemas.microsoft.com/office/word/2006/wordml" xmlns:wps="http://schemas.microsoft.com/office/word/2010/wordprocessingShape" mc:Ignorable="w14 w15 w16se w16cid w16 w16cex wp14">
-  <w:docParts>
-    <w:docPart>
-      <w:docPartPr>
-        <w:name w:val="E3512C812D4D48928B22FB8E96BD8519"/>
-        <w:category>
-          <w:name w:val="General"/>
-          <w:gallery w:val="placeholder"/>
-        </w:category>
-        <w:types>
-          <w:type w:val="bbPlcHdr"/>
-        </w:types>
-        <w:behaviors>
-          <w:behavior w:val="content"/>
-        </w:behaviors>
-        <w:guid w:val="{433468AD-561B-49DC-83E5-93D5E333B7C9}"/>
-      </w:docPartPr>
-      <w:docPartBody>
-        <w:p>
-          <w:pPr>
-            <w:pStyle w:val="E3512C812D4D48928B22FB8E96BD8519"/>
-          </w:pPr>
-          <w:r>
-            <w:t>Heading 1</w:t>
-          </w:r>
-        </w:p>
-      </w:docPartBody>
-    </w:docPart>
-  </w:docParts>
-</w:glossaryDocument>
-</file>
-
-<file path=word/glossary/fontTable.xml><?xml version="1.0" encoding="utf-8"?>
-<w:fonts xmlns:mc="http://schemas.openxmlformats.org/markup-compatibility/2006" xmlns:r="http://schemas.openxmlformats.org/officeDocument/2006/relationships" xmlns:w="http://schemas.openxmlformats.org/wordprocessingml/2006/main" xmlns:w14="http://schemas.microsoft.com/office/word/2010/wordml" xmlns:w15="http://schemas.microsoft.com/office/word/2012/wordml" xmlns:w16cex="http://schemas.microsoft.com/office/word/2018/wordml/cex" xmlns:w16cid="http://schemas.microsoft.com/office/word/2016/wordml/cid" xmlns:w16="http://schemas.microsoft.com/office/word/2018/wordml" xmlns:w16se="http://schemas.microsoft.com/office/word/2015/wordml/symex" mc:Ignorable="w14 w15 w16se w16cid w16 w16cex">
-  <w:font w:name="Symbol">
-    <w:panose1 w:val="05050102010706020507"/>
-    <w:charset w:val="02"/>
-    <w:family w:val="roman"/>
-    <w:pitch w:val="variable"/>
-    <w:sig w:usb0="00000000" w:usb1="10000000" w:usb2="00000000" w:usb3="00000000" w:csb0="80000000" w:csb1="00000000"/>
-  </w:font>
-  <w:font w:name="Times New Roman">
-    <w:panose1 w:val="02020603050405020304"/>
-    <w:charset w:val="00"/>
-    <w:family w:val="roman"/>
-    <w:pitch w:val="variable"/>
-    <w:sig w:usb0="E0002EFF" w:usb1="C000785B" w:usb2="00000009" w:usb3="00000000" w:csb0="000001FF" w:csb1="00000000"/>
-  </w:font>
-  <w:font w:name="Calibri">
-    <w:panose1 w:val="020F0502020204030204"/>
-    <w:charset w:val="00"/>
-    <w:family w:val="swiss"/>
-    <w:pitch w:val="variable"/>
-    <w:sig w:usb0="E4002EFF" w:usb1="C000247B" w:usb2="00000009" w:usb3="00000000" w:csb0="000001FF" w:csb1="00000000"/>
-  </w:font>
-  <w:font w:name="SimSun">
-    <w:altName w:val="宋体"/>
-    <w:panose1 w:val="02010600030101010101"/>
-    <w:charset w:val="86"/>
-    <w:family w:val="auto"/>
-    <w:pitch w:val="variable"/>
-    <w:sig w:usb0="00000003" w:usb1="288F0000" w:usb2="00000016" w:usb3="00000000" w:csb0="00040001" w:csb1="00000000"/>
-  </w:font>
-  <w:font w:name="Arial">
-    <w:panose1 w:val="020B0604020202020204"/>
-    <w:charset w:val="00"/>
-    <w:family w:val="swiss"/>
-    <w:pitch w:val="variable"/>
-    <w:sig w:usb0="E0002EFF" w:usb1="C000785B" w:usb2="00000009" w:usb3="00000000" w:csb0="000001FF" w:csb1="00000000"/>
-  </w:font>
-  <w:font w:name="Calibri Light">
-    <w:panose1 w:val="020F0302020204030204"/>
-    <w:charset w:val="00"/>
-    <w:family w:val="swiss"/>
-    <w:pitch w:val="variable"/>
-    <w:sig w:usb0="E4002EFF" w:usb1="C000247B" w:usb2="00000009" w:usb3="00000000" w:csb0="000001FF" w:csb1="00000000"/>
-  </w:font>
-  <w:font w:name="Segoe UI">
-    <w:panose1 w:val="020B0502040204020203"/>
-    <w:charset w:val="00"/>
-    <w:family w:val="swiss"/>
-    <w:pitch w:val="variable"/>
-    <w:sig w:usb0="E4002EFF" w:usb1="C000E47F" w:usb2="00000009" w:usb3="00000000" w:csb0="000001FF" w:csb1="00000000"/>
-  </w:font>
-  <w:font w:name="Consolas">
-    <w:panose1 w:val="020B0609020204030204"/>
-    <w:charset w:val="00"/>
-    <w:family w:val="modern"/>
-    <w:pitch w:val="fixed"/>
-    <w:sig w:usb0="E00002FF" w:usb1="0000FCFF" w:usb2="00000001" w:usb3="00000000" w:csb0="0000019F" w:csb1="00000000"/>
-  </w:font>
-</w:fonts>
-</file>
-
-<file path=word/glossary/settings.xml><?xml version="1.0" encoding="utf-8"?>
-<w:settings xmlns:mc="http://schemas.openxmlformats.org/markup-compatibility/2006" xmlns:o="urn:schemas-microsoft-com:office:office" xmlns:r="http://schemas.openxmlformats.org/officeDocument/2006/relationships" xmlns:m="http://schemas.openxmlformats.org/officeDocument/2006/math" xmlns:v="urn:schemas-microsoft-com:vml" xmlns:w10="urn:schemas-microsoft-com:office:word" xmlns:w="http://schemas.openxmlformats.org/wordprocessingml/2006/main" xmlns:w14="http://schemas.microsoft.com/office/word/2010/wordml" xmlns:w15="http://schemas.microsoft.com/office/word/2012/wordml" xmlns:w16cex="http://schemas.microsoft.com/office/word/2018/wordml/cex" xmlns:w16cid="http://schemas.microsoft.com/office/word/2016/wordml/cid" xmlns:w16="http://schemas.microsoft.com/office/word/2018/wordml" xmlns:w16se="http://schemas.microsoft.com/office/word/2015/wordml/symex" xmlns:sl="http://schemas.openxmlformats.org/schemaLibrary/2006/main" mc:Ignorable="w14 w15 w16se w16cid w16 w16cex">
-  <w:view w:val="normal"/>
-  <w:defaultTabStop w:val="720"/>
-  <w:characterSpacingControl w:val="doNotCompress"/>
-  <w:compat>
-    <w:useFELayout/>
-    <w:compatSetting w:name="compatibilityMode" w:uri="http://schemas.microsoft.com/office/word" w:val="15"/>
-    <w:compatSetting w:name="overrideTableStyleFontSizeAndJustification" w:uri="http://schemas.microsoft.com/office/word" w:val="1"/>
-    <w:compatSetting w:name="enableOpenTypeFeatures" w:uri="http://schemas.microsoft.com/office/word" w:val="1"/>
-    <w:compatSetting w:name="doNotFlipMirrorIndents" w:uri="http://schemas.microsoft.com/office/word" w:val="1"/>
-    <w:compatSetting w:name="differentiateMultirowTableHeaders" w:uri="http://schemas.microsoft.com/office/word" w:val="1"/>
-    <w:compatSetting w:name="useWord2013TrackBottomHyphenation" w:uri="http://schemas.microsoft.com/office/word" w:val="0"/>
-  </w:compat>
-  <m:mathPr>
-    <m:mathFont m:val="Cambria Math"/>
-    <m:brkBin m:val="before"/>
-    <m:brkBinSub m:val="--"/>
-    <m:smallFrac m:val="0"/>
-    <m:dispDef/>
-    <m:lMargin m:val="0"/>
-    <m:rMargin m:val="0"/>
-    <m:defJc m:val="centerGroup"/>
-    <m:wrapIndent m:val="1440"/>
-    <m:intLim m:val="subSup"/>
-    <m:naryLim m:val="undOvr"/>
-  </m:mathPr>
-  <w:themeFontLang w:val="en-US"/>
-  <w:clrSchemeMapping w:bg1="light1" w:t1="dark1" w:bg2="light2" w:t2="dark2" w:accent1="accent1" w:accent2="accent2" w:accent3="accent3" w:accent4="accent4" w:accent5="accent5" w:accent6="accent6" w:hyperlink="hyperlink" w:followedHyperlink="followedHyperlink"/>
-  <w:decimalSymbol w:val="."/>
-  <w:listSeparator w:val=","/>
-  <w15:chartTrackingRefBased/>
-</w:settings>
-</file>
-
-<file path=word/glossary/styles.xml><?xml version="1.0" encoding="utf-8"?>
-<w:styles xmlns:mc="http://schemas.openxmlformats.org/markup-compatibility/2006" xmlns:r="http://schemas.openxmlformats.org/officeDocument/2006/relationships" xmlns:w="http://schemas.openxmlformats.org/wordprocessingml/2006/main" xmlns:w14="http://schemas.microsoft.com/office/word/2010/wordml" xmlns:w15="http://schemas.microsoft.com/office/word/2012/wordml" xmlns:w16cex="http://schemas.microsoft.com/office/word/2018/wordml/cex" xmlns:w16cid="http://schemas.microsoft.com/office/word/2016/wordml/cid" xmlns:w16="http://schemas.microsoft.com/office/word/2018/wordml" xmlns:w16se="http://schemas.microsoft.com/office/word/2015/wordml/symex" mc:Ignorable="w14 w15 w16se w16cid w16 w16cex">
-  <w:docDefaults>
-    <w:rPrDefault>
-      <w:rPr>
-        <w:rFonts w:asciiTheme="minorHAnsi" w:eastAsiaTheme="minorEastAsia" w:hAnsiTheme="minorHAnsi" w:cstheme="minorBidi"/>
-        <w:sz w:val="22"/>
-        <w:szCs w:val="22"/>
-        <w:lang w:val="en-US" w:eastAsia="en-US" w:bidi="ar-SA"/>
-      </w:rPr>
-    </w:rPrDefault>
-    <w:pPrDefault>
-      <w:pPr>
-        <w:spacing w:after="160" w:line="259" w:lineRule="auto"/>
-      </w:pPr>
-    </w:pPrDefault>
-  </w:docDefaults>
-  <w:latentStyles w:defLockedState="0" w:defUIPriority="99" w:defSemiHidden="0" w:defUnhideWhenUsed="0" w:defQFormat="0" w:count="376">
-    <w:lsdException w:name="Normal" w:uiPriority="0" w:qFormat="1"/>
-    <w:lsdException w:name="heading 1" w:uiPriority="9" w:qFormat="1"/>
-    <w:lsdException w:name="heading 2" w:semiHidden="1" w:uiPriority="9" w:unhideWhenUsed="1" w:qFormat="1"/>
-    <w:lsdException w:name="heading 3" w:semiHidden="1" w:uiPriority="9" w:unhideWhenUsed="1" w:qFormat="1"/>
-    <w:lsdException w:name="heading 4" w:semiHidden="1" w:uiPriority="9" w:unhideWhenUsed="1" w:qFormat="1"/>
-    <w:lsdException w:name="heading 5" w:semiHidden="1" w:uiPriority="9" w:unhideWhenUsed="1" w:qFormat="1"/>
-    <w:lsdException w:name="heading 6" w:semiHidden="1" w:uiPriority="9" w:unhideWhenUsed="1" w:qFormat="1"/>
-    <w:lsdException w:name="heading 7" w:semiHidden="1" w:uiPriority="9" w:unhideWhenUsed="1" w:qFormat="1"/>
-    <w:lsdException w:name="heading 8" w:semiHidden="1" w:uiPriority="9" w:unhideWhenUsed="1" w:qFormat="1"/>
-    <w:lsdException w:name="heading 9" w:semiHidden="1" w:uiPriority="9" w:unhideWhenUsed="1" w:qFormat="1"/>
-    <w:lsdException w:name="index 1" w:semiHidden="1" w:unhideWhenUsed="1"/>
-    <w:lsdException w:name="index 2" w:semiHidden="1" w:unhideWhenUsed="1"/>
-    <w:lsdException w:name="index 3" w:semiHidden="1" w:unhideWhenUsed="1"/>
-    <w:lsdException w:name="index 4" w:semiHidden="1" w:unhideWhenUsed="1"/>
-    <w:lsdException w:name="index 5" w:semiHidden="1" w:unhideWhenUsed="1"/>
-    <w:lsdException w:name="index 6" w:semiHidden="1" w:unhideWhenUsed="1"/>
-    <w:lsdException w:name="index 7" w:semiHidden="1" w:unhideWhenUsed="1"/>
-    <w:lsdException w:name="index 8" w:semiHidden="1" w:unhideWhenUsed="1"/>
-    <w:lsdException w:name="index 9" w:semiHidden="1" w:unhideWhenUsed="1"/>
-    <w:lsdException w:name="toc 1" w:semiHidden="1" w:uiPriority="39" w:unhideWhenUsed="1"/>
-    <w:lsdException w:name="toc 2" w:semiHidden="1" w:uiPriority="39" w:unhideWhenUsed="1"/>
-    <w:lsdException w:name="toc 3" w:semiHidden="1" w:uiPriority="39" w:unhideWhenUsed="1"/>
-    <w:lsdException w:name="toc 4" w:semiHidden="1" w:uiPriority="39" w:unhideWhenUsed="1"/>
-    <w:lsdException w:name="toc 5" w:semiHidden="1" w:uiPriority="39" w:unhideWhenUsed="1"/>
-    <w:lsdException w:name="toc 6" w:semiHidden="1" w:uiPriority="39" w:unhideWhenUsed="1"/>
-    <w:lsdException w:name="toc 7" w:semiHidden="1" w:uiPriority="39" w:unhideWhenUsed="1"/>
-    <w:lsdException w:name="toc 8" w:semiHidden="1" w:uiPriority="39" w:unhideWhenUsed="1"/>
-    <w:lsdException w:name="toc 9" w:semiHidden="1" w:uiPriority="39" w:unhideWhenUsed="1"/>
-    <w:lsdException w:name="Normal Indent" w:semiHidden="1" w:unhideWhenUsed="1"/>
-    <w:lsdException w:name="footnote text" w:semiHidden="1" w:unhideWhenUsed="1"/>
-    <w:lsdException w:name="annotation text" w:semiHidden="1" w:unhideWhenUsed="1"/>
-    <w:lsdException w:name="header" w:semiHidden="1" w:unhideWhenUsed="1"/>
-    <w:lsdException w:name="footer" w:semiHidden="1" w:unhideWhenUsed="1"/>
-    <w:lsdException w:name="index heading" w:semiHidden="1" w:unhideWhenUsed="1"/>
-    <w:lsdException w:name="caption" w:semiHidden="1" w:uiPriority="35" w:unhideWhenUsed="1" w:qFormat="1"/>
-    <w:lsdException w:name="table of figures" w:semiHidden="1" w:unhideWhenUsed="1"/>
-    <w:lsdException w:name="envelope address" w:semiHidden="1" w:unhideWhenUsed="1"/>
-    <w:lsdException w:name="envelope return" w:semiHidden="1" w:unhideWhenUsed="1"/>
-    <w:lsdException w:name="footnote reference" w:semiHidden="1" w:unhideWhenUsed="1"/>
-    <w:lsdException w:name="annotation reference" w:semiHidden="1" w:unhideWhenUsed="1"/>
-    <w:lsdException w:name="line number" w:semiHidden="1" w:unhideWhenUsed="1"/>
-    <w:lsdException w:name="page number" w:semiHidden="1" w:unhideWhenUsed="1"/>
-    <w:lsdException w:name="endnote reference" w:semiHidden="1" w:unhideWhenUsed="1"/>
-    <w:lsdException w:name="endnote text" w:semiHidden="1" w:unhideWhenUsed="1"/>
-    <w:lsdException w:name="table of authorities" w:semiHidden="1" w:unhideWhenUsed="1"/>
-    <w:lsdException w:name="macro" w:semiHidden="1" w:unhideWhenUsed="1"/>
-    <w:lsdException w:name="toa heading" w:semiHidden="1" w:unhideWhenUsed="1"/>
-    <w:lsdException w:name="List" w:semiHidden="1" w:unhideWhenUsed="1"/>
-    <w:lsdException w:name="List Bullet" w:semiHidden="1" w:unhideWhenUsed="1"/>
-    <w:lsdException w:name="List Number" w:semiHidden="1" w:unhideWhenUsed="1"/>
-    <w:lsdException w:name="List 2" w:semiHidden="1" w:unhideWhenUsed="1"/>
-    <w:lsdException w:name="List 3" w:semiHidden="1" w:unhideWhenUsed="1"/>
-    <w:lsdException w:name="List 4" w:semiHidden="1" w:unhideWhenUsed="1"/>
-    <w:lsdException w:name="List 5" w:semiHidden="1" w:unhideWhenUsed="1"/>
-    <w:lsdException w:name="List Bullet 2" w:semiHidden="1" w:unhideWhenUsed="1"/>
-    <w:lsdException w:name="List Bullet 3" w:semiHidden="1" w:unhideWhenUsed="1"/>
-    <w:lsdException w:name="List Bullet 4" w:semiHidden="1" w:unhideWhenUsed="1"/>
-    <w:lsdException w:name="List Bullet 5" w:semiHidden="1" w:unhideWhenUsed="1"/>
-    <w:lsdException w:name="List Number 2" w:semiHidden="1" w:unhideWhenUsed="1"/>
-    <w:lsdException w:name="List Number 3" w:semiHidden="1" w:unhideWhenUsed="1"/>
-    <w:lsdException w:name="List Number 4" w:semiHidden="1" w:unhideWhenUsed="1"/>
-    <w:lsdException w:name="List Number 5" w:semiHidden="1" w:unhideWhenUsed="1"/>
-    <w:lsdException w:name="Title" w:uiPriority="10" w:qFormat="1"/>
-    <w:lsdException w:name="Closing" w:semiHidden="1" w:unhideWhenUsed="1"/>
-    <w:lsdException w:name="Signature" w:semiHidden="1" w:unhideWhenUsed="1"/>
-    <w:lsdException w:name="Default Paragraph Font" w:semiHidden="1" w:uiPriority="1" w:unhideWhenUsed="1"/>
-    <w:lsdException w:name="Body Text" w:semiHidden="1" w:unhideWhenUsed="1"/>
-    <w:lsdException w:name="Body Text Indent" w:semiHidden="1" w:unhideWhenUsed="1"/>
-    <w:lsdException w:name="List Continue" w:semiHidden="1" w:unhideWhenUsed="1"/>
-    <w:lsdException w:name="List Continue 2" w:semiHidden="1" w:unhideWhenUsed="1"/>
-    <w:lsdException w:name="List Continue 3" w:semiHidden="1" w:unhideWhenUsed="1"/>
-    <w:lsdException w:name="List Continue 4" w:semiHidden="1" w:unhideWhenUsed="1"/>
-    <w:lsdException w:name="List Continue 5" w:semiHidden="1" w:unhideWhenUsed="1"/>
-    <w:lsdException w:name="Message Header" w:semiHidden="1" w:unhideWhenUsed="1"/>
-    <w:lsdException w:name="Subtitle" w:uiPriority="11" w:qFormat="1"/>
-    <w:lsdException w:name="Salutation" w:semiHidden="1" w:unhideWhenUsed="1"/>
-    <w:lsdException w:name="Date" w:semiHidden="1" w:unhideWhenUsed="1"/>
-    <w:lsdException w:name="Body Text First Indent" w:semiHidden="1" w:unhideWhenUsed="1"/>
-    <w:lsdException w:name="Body Text First Indent 2" w:semiHidden="1" w:unhideWhenUsed="1"/>
-    <w:lsdException w:name="Note Heading" w:semiHidden="1" w:unhideWhenUsed="1"/>
-    <w:lsdException w:name="Body Text 2" w:semiHidden="1" w:unhideWhenUsed="1"/>
-    <w:lsdException w:name="Body Text 3" w:semiHidden="1" w:unhideWhenUsed="1"/>
-    <w:lsdException w:name="Body Text Indent 2" w:semiHidden="1" w:unhideWhenUsed="1"/>
-    <w:lsdException w:name="Body Text Indent 3" w:semiHidden="1" w:unhideWhenUsed="1"/>
-    <w:lsdException w:name="Block Text" w:semiHidden="1" w:unhideWhenUsed="1"/>
-    <w:lsdException w:name="Hyperlink" w:semiHidden="1" w:unhideWhenUsed="1"/>
-    <w:lsdException w:name="FollowedHyperlink" w:semiHidden="1" w:unhideWhenUsed="1"/>
-    <w:lsdException w:name="Strong" w:uiPriority="22" w:qFormat="1"/>
-    <w:lsdException w:name="Emphasis" w:uiPriority="20" w:qFormat="1"/>
-    <w:lsdException w:name="Document Map" w:semiHidden="1" w:unhideWhenUsed="1"/>
-    <w:lsdException w:name="Plain Text" w:semiHidden="1" w:unhideWhenUsed="1"/>
-    <w:lsdException w:name="E-mail Signature" w:semiHidden="1" w:unhideWhenUsed="1"/>
-    <w:lsdException w:name="HTML Top of Form" w:semiHidden="1" w:unhideWhenUsed="1"/>
-    <w:lsdException w:name="HTML Bottom of Form" w:semiHidden="1" w:unhideWhenUsed="1"/>
-    <w:lsdException w:name="Normal (Web)" w:semiHidden="1" w:unhideWhenUsed="1"/>
-    <w:lsdException w:name="HTML Acronym" w:semiHidden="1" w:unhideWhenUsed="1"/>
-    <w:lsdException w:name="HTML Address" w:semiHidden="1" w:unhideWhenUsed="1"/>
-    <w:lsdException w:name="HTML Cite" w:semiHidden="1" w:unhideWhenUsed="1"/>
-    <w:lsdException w:name="HTML Code" w:semiHidden="1" w:unhideWhenUsed="1"/>
-    <w:lsdException w:name="HTML Definition" w:semiHidden="1" w:unhideWhenUsed="1"/>
-    <w:lsdException w:name="HTML Keyboard" w:semiHidden="1" w:unhideWhenUsed="1"/>
-    <w:lsdException w:name="HTML Preformatted" w:semiHidden="1" w:unhideWhenUsed="1"/>
-    <w:lsdException w:name="HTML Sample" w:semiHidden="1" w:unhideWhenUsed="1"/>
-    <w:lsdException w:name="HTML Typewriter" w:semiHidden="1" w:unhideWhenUsed="1"/>
-    <w:lsdException w:name="HTML Variable" w:semiHidden="1" w:unhideWhenUsed="1"/>
-    <w:lsdException w:name="Normal Table" w:semiHidden="1" w:unhideWhenUsed="1"/>
-    <w:lsdException w:name="annotation subject" w:semiHidden="1" w:unhideWhenUsed="1"/>
-    <w:lsdException w:name="No List" w:semiHidden="1" w:unhideWhenUsed="1"/>
-    <w:lsdException w:name="Outline List 1" w:semiHidden="1" w:unhideWhenUsed="1"/>
-    <w:lsdException w:name="Outline List 2" w:semiHidden="1" w:unhideWhenUsed="1"/>
-    <w:lsdException w:name="Outline List 3" w:semiHidden="1" w:unhideWhenUsed="1"/>
-    <w:lsdException w:name="Table Simple 1" w:semiHidden="1" w:unhideWhenUsed="1"/>
-    <w:lsdException w:name="Table Simple 2" w:semiHidden="1" w:unhideWhenUsed="1"/>
-    <w:lsdException w:name="Table Simple 3" w:semiHidden="1" w:unhideWhenUsed="1"/>
-    <w:lsdException w:name="Table Classic 1" w:semiHidden="1" w:unhideWhenUsed="1"/>
-    <w:lsdException w:name="Table Classic 2" w:semiHidden="1" w:unhideWhenUsed="1"/>
-    <w:lsdException w:name="Table Classic 3" w:semiHidden="1" w:unhideWhenUsed="1"/>
-    <w:lsdException w:name="Table Classic 4" w:semiHidden="1" w:unhideWhenUsed="1"/>
-    <w:lsdException w:name="Table Colorful 1" w:semiHidden="1" w:unhideWhenUsed="1"/>
-    <w:lsdException w:name="Table Colorful 2" w:semiHidden="1" w:unhideWhenUsed="1"/>
-    <w:lsdException w:name="Table Colorful 3" w:semiHidden="1" w:unhideWhenUsed="1"/>
-    <w:lsdException w:name="Table Columns 1" w:semiHidden="1" w:unhideWhenUsed="1"/>
-    <w:lsdException w:name="Table Columns 2" w:semiHidden="1" w:unhideWhenUsed="1"/>
-    <w:lsdException w:name="Table Columns 3" w:semiHidden="1" w:unhideWhenUsed="1"/>
-    <w:lsdException w:name="Table Columns 4" w:semiHidden="1" w:unhideWhenUsed="1"/>
-    <w:lsdException w:name="Table Columns 5" w:semiHidden="1" w:unhideWhenUsed="1"/>
-    <w:lsdException w:name="Table Grid 1" w:semiHidden="1" w:unhideWhenUsed="1"/>
-    <w:lsdException w:name="Table Grid 2" w:semiHidden="1" w:unhideWhenUsed="1"/>
-    <w:lsdException w:name="Table Grid 3" w:semiHidden="1" w:unhideWhenUsed="1"/>
-    <w:lsdException w:name="Table Grid 4" w:semiHidden="1" w:unhideWhenUsed="1"/>
-    <w:lsdException w:name="Table Grid 5" w:semiHidden="1" w:unhideWhenUsed="1"/>
-    <w:lsdException w:name="Table Grid 6" w:semiHidden="1" w:unhideWhenUsed="1"/>
-    <w:lsdException w:name="Table Grid 7" w:semiHidden="1" w:unhideWhenUsed="1"/>
-    <w:lsdException w:name="Table Grid 8" w:semiHidden="1" w:unhideWhenUsed="1"/>
-    <w:lsdException w:name="Table List 1" w:semiHidden="1" w:unhideWhenUsed="1"/>
-    <w:lsdException w:name="Table List 2" w:semiHidden="1" w:unhideWhenUsed="1"/>
-    <w:lsdException w:name="Table List 3" w:semiHidden="1" w:unhideWhenUsed="1"/>
-    <w:lsdException w:name="Table List 4" w:semiHidden="1" w:unhideWhenUsed="1"/>
-    <w:lsdException w:name="Table List 5" w:semiHidden="1" w:unhideWhenUsed="1"/>
-    <w:lsdException w:name="Table List 6" w:semiHidden="1" w:unhideWhenUsed="1"/>
-    <w:lsdException w:name="Table List 7" w:semiHidden="1" w:unhideWhenUsed="1"/>
-    <w:lsdException w:name="Table List 8" w:semiHidden="1" w:unhideWhenUsed="1"/>
-    <w:lsdException w:name="Table 3D effects 1" w:semiHidden="1" w:unhideWhenUsed="1"/>
-    <w:lsdException w:name="Table 3D effects 2" w:semiHidden="1" w:unhideWhenUsed="1"/>
-    <w:lsdException w:name="Table 3D effects 3" w:semiHidden="1" w:unhideWhenUsed="1"/>
-    <w:lsdException w:name="Table Contemporary" w:semiHidden="1" w:unhideWhenUsed="1"/>
-    <w:lsdException w:name="Table Elegant" w:semiHidden="1" w:unhideWhenUsed="1"/>
-    <w:lsdException w:name="Table Professional" w:semiHidden="1" w:unhideWhenUsed="1"/>
-    <w:lsdException w:name="Table Subtle 1" w:semiHidden="1" w:unhideWhenUsed="1"/>
-    <w:lsdException w:name="Table Subtle 2" w:semiHidden="1" w:unhideWhenUsed="1"/>
-    <w:lsdException w:name="Table Web 1" w:semiHidden="1" w:unhideWhenUsed="1"/>
-    <w:lsdException w:name="Table Web 2" w:semiHidden="1" w:unhideWhenUsed="1"/>
-    <w:lsdException w:name="Table Web 3" w:semiHidden="1" w:unhideWhenUsed="1"/>
-    <w:lsdException w:name="Balloon Text" w:semiHidden="1" w:unhideWhenUsed="1"/>
-    <w:lsdException w:name="Table Grid" w:uiPriority="39"/>
-    <w:lsdException w:name="Table Theme" w:semiHidden="1" w:unhideWhenUsed="1"/>
-    <w:lsdException w:name="Placeholder Text" w:semiHidden="1"/>
-    <w:lsdException w:name="No Spacing" w:uiPriority="1" w:qFormat="1"/>
-    <w:lsdException w:name="Light Shading" w:uiPriority="60"/>
-    <w:lsdException w:name="Light List" w:uiPriority="61"/>
-    <w:lsdException w:name="Light Grid" w:uiPriority="62"/>
-    <w:lsdException w:name="Medium Shading 1" w:uiPriority="63"/>
-    <w:lsdException w:name="Medium Shading 2" w:uiPriority="64"/>
-    <w:lsdException w:name="Medium List 1" w:uiPriority="65"/>
-    <w:lsdException w:name="Medium List 2" w:uiPriority="66"/>
-    <w:lsdException w:name="Medium Grid 1" w:uiPriority="67"/>
-    <w:lsdException w:name="Medium Grid 2" w:uiPriority="68"/>
-    <w:lsdException w:name="Medium Grid 3" w:uiPriority="69"/>
-    <w:lsdException w:name="Dark List" w:uiPriority="70"/>
-    <w:lsdException w:name="Colorful Shading" w:uiPriority="71"/>
-    <w:lsdException w:name="Colorful List" w:uiPriority="72"/>
-    <w:lsdException w:name="Colorful Grid" w:uiPriority="73"/>
-    <w:lsdException w:name="Light Shading Accent 1" w:uiPriority="60"/>
-    <w:lsdException w:name="Light List Accent 1" w:uiPriority="61"/>
-    <w:lsdException w:name="Light Grid Accent 1" w:uiPriority="62"/>
-    <w:lsdException w:name="Medium Shading 1 Accent 1" w:uiPriority="63"/>
-    <w:lsdException w:name="Medium Shading 2 Accent 1" w:uiPriority="64"/>
-    <w:lsdException w:name="Medium List 1 Accent 1" w:uiPriority="65"/>
-    <w:lsdException w:name="Revision" w:semiHidden="1"/>
-    <w:lsdException w:name="List Paragraph" w:uiPriority="34" w:qFormat="1"/>
-    <w:lsdException w:name="Quote" w:uiPriority="29" w:qFormat="1"/>
-    <w:lsdException w:name="Intense Quote" w:uiPriority="30" w:qFormat="1"/>
-    <w:lsdException w:name="Medium List 2 Accent 1" w:uiPriority="66"/>
-    <w:lsdException w:name="Medium Grid 1 Accent 1" w:uiPriority="67"/>
-    <w:lsdException w:name="Medium Grid 2 Accent 1" w:uiPriority="68"/>
-    <w:lsdException w:name="Medium Grid 3 Accent 1" w:uiPriority="69"/>
-    <w:lsdException w:name="Dark List Accent 1" w:uiPriority="70"/>
-    <w:lsdException w:name="Colorful Shading Accent 1" w:uiPriority="71"/>
-    <w:lsdException w:name="Colorful List Accent 1" w:uiPriority="72"/>
-    <w:lsdException w:name="Colorful Grid Accent 1" w:uiPriority="73"/>
-    <w:lsdException w:name="Light Shading Accent 2" w:uiPriority="60"/>
-    <w:lsdException w:name="Light List Accent 2" w:uiPriority="61"/>
-    <w:lsdException w:name="Light Grid Accent 2" w:uiPriority="62"/>
-    <w:lsdException w:name="Medium Shading 1 Accent 2" w:uiPriority="63"/>
-    <w:lsdException w:name="Medium Shading 2 Accent 2" w:uiPriority="64"/>
-    <w:lsdException w:name="Medium List 1 Accent 2" w:uiPriority="65"/>
-    <w:lsdException w:name="Medium List 2 Accent 2" w:uiPriority="66"/>
-    <w:lsdException w:name="Medium Grid 1 Accent 2" w:uiPriority="67"/>
-    <w:lsdException w:name="Medium Grid 2 Accent 2" w:uiPriority="68"/>
-    <w:lsdException w:name="Medium Grid 3 Accent 2" w:uiPriority="69"/>
-    <w:lsdException w:name="Dark List Accent 2" w:uiPriority="70"/>
-    <w:lsdException w:name="Colorful Shading Accent 2" w:uiPriority="71"/>
-    <w:lsdException w:name="Colorful List Accent 2" w:uiPriority="72"/>
-    <w:lsdException w:name="Colorful Grid Accent 2" w:uiPriority="73"/>
-    <w:lsdException w:name="Light Shading Accent 3" w:uiPriority="60"/>
-    <w:lsdException w:name="Light List Accent 3" w:uiPriority="61"/>
-    <w:lsdException w:name="Light Grid Accent 3" w:uiPriority="62"/>
-    <w:lsdException w:name="Medium Shading 1 Accent 3" w:uiPriority="63"/>
-    <w:lsdException w:name="Medium Shading 2 Accent 3" w:uiPriority="64"/>
-    <w:lsdException w:name="Medium List 1 Accent 3" w:uiPriority="65"/>
-    <w:lsdException w:name="Medium List 2 Accent 3" w:uiPriority="66"/>
-    <w:lsdException w:name="Medium Grid 1 Accent 3" w:uiPriority="67"/>
-    <w:lsdException w:name="Medium Grid 2 Accent 3" w:uiPriority="68"/>
-    <w:lsdException w:name="Medium Grid 3 Accent 3" w:uiPriority="69"/>
-    <w:lsdException w:name="Dark List Accent 3" w:uiPriority="70"/>
-    <w:lsdException w:name="Colorful Shading Accent 3" w:uiPriority="71"/>
-    <w:lsdException w:name="Colorful List Accent 3" w:uiPriority="72"/>
-    <w:lsdException w:name="Colorful Grid Accent 3" w:uiPriority="73"/>
-    <w:lsdException w:name="Light Shading Accent 4" w:uiPriority="60"/>
-    <w:lsdException w:name="Light List Accent 4" w:uiPriority="61"/>
-    <w:lsdException w:name="Light Grid Accent 4" w:uiPriority="62"/>
-    <w:lsdException w:name="Medium Shading 1 Accent 4" w:uiPriority="63"/>
-    <w:lsdException w:name="Medium Shading 2 Accent 4" w:uiPriority="64"/>
-    <w:lsdException w:name="Medium List 1 Accent 4" w:uiPriority="65"/>
-    <w:lsdException w:name="Medium List 2 Accent 4" w:uiPriority="66"/>
-    <w:lsdException w:name="Medium Grid 1 Accent 4" w:uiPriority="67"/>
-    <w:lsdException w:name="Medium Grid 2 Accent 4" w:uiPriority="68"/>
-    <w:lsdException w:name="Medium Grid 3 Accent 4" w:uiPriority="69"/>
-    <w:lsdException w:name="Dark List Accent 4" w:uiPriority="70"/>
-    <w:lsdException w:name="Colorful Shading Accent 4" w:uiPriority="71"/>
-    <w:lsdException w:name="Colorful List Accent 4" w:uiPriority="72"/>
-    <w:lsdException w:name="Colorful Grid Accent 4" w:uiPriority="73"/>
-    <w:lsdException w:name="Light Shading Accent 5" w:uiPriority="60"/>
-    <w:lsdException w:name="Light List Accent 5" w:uiPriority="61"/>
-    <w:lsdException w:name="Light Grid Accent 5" w:uiPriority="62"/>
-    <w:lsdException w:name="Medium Shading 1 Accent 5" w:uiPriority="63"/>
-    <w:lsdException w:name="Medium Shading 2 Accent 5" w:uiPriority="64"/>
-    <w:lsdException w:name="Medium List 1 Accent 5" w:uiPriority="65"/>
-    <w:lsdException w:name="Medium List 2 Accent 5" w:uiPriority="66"/>
-    <w:lsdException w:name="Medium Grid 1 Accent 5" w:uiPriority="67"/>
-    <w:lsdException w:name="Medium Grid 2 Accent 5" w:uiPriority="68"/>
-    <w:lsdException w:name="Medium Grid 3 Accent 5" w:uiPriority="69"/>
-    <w:lsdException w:name="Dark List Accent 5" w:uiPriority="70"/>
-    <w:lsdException w:name="Colorful Shading Accent 5" w:uiPriority="71"/>
-    <w:lsdException w:name="Colorful List Accent 5" w:uiPriority="72"/>
-    <w:lsdException w:name="Colorful Grid Accent 5" w:uiPriority="73"/>
-    <w:lsdException w:name="Light Shading Accent 6" w:uiPriority="60"/>
-    <w:lsdException w:name="Light List Accent 6" w:uiPriority="61"/>
-    <w:lsdException w:name="Light Grid Accent 6" w:uiPriority="62"/>
-    <w:lsdException w:name="Medium Shading 1 Accent 6" w:uiPriority="63"/>
-    <w:lsdException w:name="Medium Shading 2 Accent 6" w:uiPriority="64"/>
-    <w:lsdException w:name="Medium List 1 Accent 6" w:uiPriority="65"/>
-    <w:lsdException w:name="Medium List 2 Accent 6" w:uiPriority="66"/>
-    <w:lsdException w:name="Medium Grid 1 Accent 6" w:uiPriority="67"/>
-    <w:lsdException w:name="Medium Grid 2 Accent 6" w:uiPriority="68"/>
-    <w:lsdException w:name="Medium Grid 3 Accent 6" w:uiPriority="69"/>
-    <w:lsdException w:name="Dark List Accent 6" w:uiPriority="70"/>
-    <w:lsdException w:name="Colorful Shading Accent 6" w:uiPriority="71"/>
-    <w:lsdException w:name="Colorful List Accent 6" w:uiPriority="72"/>
-    <w:lsdException w:name="Colorful Grid Accent 6" w:uiPriority="73"/>
-    <w:lsdException w:name="Subtle Emphasis" w:uiPriority="19" w:qFormat="1"/>
-    <w:lsdException w:name="Intense Emphasis" w:uiPriority="21" w:qFormat="1"/>
-    <w:lsdException w:name="Subtle Reference" w:uiPriority="31" w:qFormat="1"/>
-    <w:lsdException w:name="Intense Reference" w:uiPriority="32" w:qFormat="1"/>
-    <w:lsdException w:name="Book Title" w:uiPriority="33" w:qFormat="1"/>
-    <w:lsdException w:name="Bibliography" w:semiHidden="1" w:uiPriority="37" w:unhideWhenUsed="1"/>
-    <w:lsdException w:name="TOC Heading" w:semiHidden="1" w:uiPriority="39" w:unhideWhenUsed="1" w:qFormat="1"/>
-    <w:lsdException w:name="Plain Table 1" w:uiPriority="41"/>
-    <w:lsdException w:name="Plain Table 2" w:uiPriority="42"/>
-    <w:lsdException w:name="Plain Table 3" w:uiPriority="43"/>
-    <w:lsdException w:name="Plain Table 4" w:uiPriority="44"/>
-    <w:lsdException w:name="Plain Table 5" w:uiPriority="45"/>
-    <w:lsdException w:name="Grid Table Light" w:uiPriority="40"/>
-    <w:lsdException w:name="Grid Table 1 Light" w:uiPriority="46"/>
-    <w:lsdException w:name="Grid Table 2" w:uiPriority="47"/>
-    <w:lsdException w:name="Grid Table 3" w:uiPriority="48"/>
-    <w:lsdException w:name="Grid Table 4" w:uiPriority="49"/>
-    <w:lsdException w:name="Grid Table 5 Dark" w:uiPriority="50"/>
-    <w:lsdException w:name="Grid Table 6 Colorful" w:uiPriority="51"/>
-    <w:lsdException w:name="Grid Table 7 Colorful" w:uiPriority="52"/>
-    <w:lsdException w:name="Grid Table 1 Light Accent 1" w:uiPriority="46"/>
-    <w:lsdException w:name="Grid Table 2 Accent 1" w:uiPriority="47"/>
-    <w:lsdException w:name="Grid Table 3 Accent 1" w:uiPriority="48"/>
-    <w:lsdException w:name="Grid Table 4 Accent 1" w:uiPriority="49"/>
-    <w:lsdException w:name="Grid Table 5 Dark Accent 1" w:uiPriority="50"/>
-    <w:lsdException w:name="Grid Table 6 Colorful Accent 1" w:uiPriority="51"/>
-    <w:lsdException w:name="Grid Table 7 Colorful Accent 1" w:uiPriority="52"/>
-    <w:lsdException w:name="Grid Table 1 Light Accent 2" w:uiPriority="46"/>
-    <w:lsdException w:name="Grid Table 2 Accent 2" w:uiPriority="47"/>
-    <w:lsdException w:name="Grid Table 3 Accent 2" w:uiPriority="48"/>
-    <w:lsdException w:name="Grid Table 4 Accent 2" w:uiPriority="49"/>
-    <w:lsdException w:name="Grid Table 5 Dark Accent 2" w:uiPriority="50"/>
-    <w:lsdException w:name="Grid Table 6 Colorful Accent 2" w:uiPriority="51"/>
-    <w:lsdException w:name="Grid Table 7 Colorful Accent 2" w:uiPriority="52"/>
-    <w:lsdException w:name="Grid Table 1 Light Accent 3" w:uiPriority="46"/>
-    <w:lsdException w:name="Grid Table 2 Accent 3" w:uiPriority="47"/>
-    <w:lsdException w:name="Grid Table 3 Accent 3" w:uiPriority="48"/>
-    <w:lsdException w:name="Grid Table 4 Accent 3" w:uiPriority="49"/>
-    <w:lsdException w:name="Grid Table 5 Dark Accent 3" w:uiPriority="50"/>
-    <w:lsdException w:name="Grid Table 6 Colorful Accent 3" w:uiPriority="51"/>
-    <w:lsdException w:name="Grid Table 7 Colorful Accent 3" w:uiPriority="52"/>
-    <w:lsdException w:name="Grid Table 1 Light Accent 4" w:uiPriority="46"/>
-    <w:lsdException w:name="Grid Table 2 Accent 4" w:uiPriority="47"/>
-    <w:lsdException w:name="Grid Table 3 Accent 4" w:uiPriority="48"/>
-    <w:lsdException w:name="Grid Table 4 Accent 4" w:uiPriority="49"/>
-    <w:lsdException w:name="Grid Table 5 Dark Accent 4" w:uiPriority="50"/>
-    <w:lsdException w:name="Grid Table 6 Colorful Accent 4" w:uiPriority="51"/>
-    <w:lsdException w:name="Grid Table 7 Colorful Accent 4" w:uiPriority="52"/>
-    <w:lsdException w:name="Grid Table 1 Light Accent 5" w:uiPriority="46"/>
-    <w:lsdException w:name="Grid Table 2 Accent 5" w:uiPriority="47"/>
-    <w:lsdException w:name="Grid Table 3 Accent 5" w:uiPriority="48"/>
-    <w:lsdException w:name="Grid Table 4 Accent 5" w:uiPriority="49"/>
-    <w:lsdException w:name="Grid Table 5 Dark Accent 5" w:uiPriority="50"/>
-    <w:lsdException w:name="Grid Table 6 Colorful Accent 5" w:uiPriority="51"/>
-    <w:lsdException w:name="Grid Table 7 Colorful Accent 5" w:uiPriority="52"/>
-    <w:lsdException w:name="Grid Table 1 Light Accent 6" w:uiPriority="46"/>
-    <w:lsdException w:name="Grid Table 2 Accent 6" w:uiPriority="47"/>
-    <w:lsdException w:name="Grid Table 3 Accent 6" w:uiPriority="48"/>
-    <w:lsdException w:name="Grid Table 4 Accent 6" w:uiPriority="49"/>
-    <w:lsdException w:name="Grid Table 5 Dark Accent 6" w:uiPriority="50"/>
-    <w:lsdException w:name="Grid Table 6 Colorful Accent 6" w:uiPriority="51"/>
-    <w:lsdException w:name="Grid Table 7 Colorful Accent 6" w:uiPriority="52"/>
-    <w:lsdException w:name="List Table 1 Light" w:uiPriority="46"/>
-    <w:lsdException w:name="List Table 2" w:uiPriority="47"/>
-    <w:lsdException w:name="List Table 3" w:uiPriority="48"/>
-    <w:lsdException w:name="List Table 4" w:uiPriority="49"/>
-    <w:lsdException w:name="List Table 5 Dark" w:uiPriority="50"/>
-    <w:lsdException w:name="List Table 6 Colorful" w:uiPriority="51"/>
-    <w:lsdException w:name="List Table 7 Colorful" w:uiPriority="52"/>
-    <w:lsdException w:name="List Table 1 Light Accent 1" w:uiPriority="46"/>
-    <w:lsdException w:name="List Table 2 Accent 1" w:uiPriority="47"/>
-    <w:lsdException w:name="List Table 3 Accent 1" w:uiPriority="48"/>
-    <w:lsdException w:name="List Table 4 Accent 1" w:uiPriority="49"/>
-    <w:lsdException w:name="List Table 5 Dark Accent 1" w:uiPriority="50"/>
-    <w:lsdException w:name="List Table 6 Colorful Accent 1" w:uiPriority="51"/>
-    <w:lsdException w:name="List Table 7 Colorful Accent 1" w:uiPriority="52"/>
-    <w:lsdException w:name="List Table 1 Light Accent 2" w:uiPriority="46"/>
-    <w:lsdException w:name="List Table 2 Accent 2" w:uiPriority="47"/>
-    <w:lsdException w:name="List Table 3 Accent 2" w:uiPriority="48"/>
-    <w:lsdException w:name="List Table 4 Accent 2" w:uiPriority="49"/>
-    <w:lsdException w:name="List Table 5 Dark Accent 2" w:uiPriority="50"/>
-    <w:lsdException w:name="List Table 6 Colorful Accent 2" w:uiPriority="51"/>
-    <w:lsdException w:name="List Table 7 Colorful Accent 2" w:uiPriority="52"/>
-    <w:lsdException w:name="List Table 1 Light Accent 3" w:uiPriority="46"/>
-    <w:lsdException w:name="List Table 2 Accent 3" w:uiPriority="47"/>
-    <w:lsdException w:name="List Table 3 Accent 3" w:uiPriority="48"/>
-    <w:lsdException w:name="List Table 4 Accent 3" w:uiPriority="49"/>
-    <w:lsdException w:name="List Table 5 Dark Accent 3" w:uiPriority="50"/>
-    <w:lsdException w:name="List Table 6 Colorful Accent 3" w:uiPriority="51"/>
-    <w:lsdException w:name="List Table 7 Colorful Accent 3" w:uiPriority="52"/>
-    <w:lsdException w:name="List Table 1 Light Accent 4" w:uiPriority="46"/>
-    <w:lsdException w:name="List Table 2 Accent 4" w:uiPriority="47"/>
-    <w:lsdException w:name="List Table 3 Accent 4" w:uiPriority="48"/>
-    <w:lsdException w:name="List Table 4 Accent 4" w:uiPriority="49"/>
-    <w:lsdException w:name="List Table 5 Dark Accent 4" w:uiPriority="50"/>
-    <w:lsdException w:name="List Table 6 Colorful Accent 4" w:uiPriority="51"/>
-    <w:lsdException w:name="List Table 7 Colorful Accent 4" w:uiPriority="52"/>
-    <w:lsdException w:name="List Table 1 Light Accent 5" w:uiPriority="46"/>
-    <w:lsdException w:name="List Table 2 Accent 5" w:uiPriority="47"/>
-    <w:lsdException w:name="List Table 3 Accent 5" w:uiPriority="48"/>
-    <w:lsdException w:name="List Table 4 Accent 5" w:uiPriority="49"/>
-    <w:lsdException w:name="List Table 5 Dark Accent 5" w:uiPriority="50"/>
-    <w:lsdException w:name="List Table 6 Colorful Accent 5" w:uiPriority="51"/>
-    <w:lsdException w:name="List Table 7 Colorful Accent 5" w:uiPriority="52"/>
-    <w:lsdException w:name="List Table 1 Light Accent 6" w:uiPriority="46"/>
-    <w:lsdException w:name="List Table 2 Accent 6" w:uiPriority="47"/>
-    <w:lsdException w:name="List Table 3 Accent 6" w:uiPriority="48"/>
-    <w:lsdException w:name="List Table 4 Accent 6" w:uiPriority="49"/>
-    <w:lsdException w:name="List Table 5 Dark Accent 6" w:uiPriority="50"/>
-    <w:lsdException w:name="List Table 6 Colorful Accent 6" w:uiPriority="51"/>
-    <w:lsdException w:name="List Table 7 Colorful Accent 6" w:uiPriority="52"/>
-    <w:lsdException w:name="Mention" w:semiHidden="1" w:unhideWhenUsed="1"/>
-    <w:lsdException w:name="Smart Hyperlink" w:semiHidden="1" w:unhideWhenUsed="1"/>
-    <w:lsdException w:name="Hashtag" w:semiHidden="1" w:unhideWhenUsed="1"/>
-    <w:lsdException w:name="Unresolved Mention" w:semiHidden="1" w:unhideWhenUsed="1"/>
-    <w:lsdException w:name="Smart Link" w:semiHidden="1" w:unhideWhenUsed="1"/>
-  </w:latentStyles>
-  <w:style w:type="paragraph" w:default="1" w:styleId="Normal">
-    <w:name w:val="Normal"/>
-    <w:qFormat/>
-  </w:style>
-  <w:style w:type="character" w:default="1" w:styleId="DefaultParagraphFont">
-    <w:name w:val="Default Paragraph Font"/>
-    <w:uiPriority w:val="1"/>
-    <w:semiHidden/>
-    <w:unhideWhenUsed/>
-  </w:style>
-  <w:style w:type="table" w:default="1" w:styleId="TableNormal">
-    <w:name w:val="Normal Table"/>
-    <w:uiPriority w:val="99"/>
-    <w:semiHidden/>
-    <w:unhideWhenUsed/>
-    <w:tblPr>
-      <w:tblInd w:w="0" w:type="dxa"/>
-      <w:tblCellMar>
-        <w:top w:w="0" w:type="dxa"/>
-        <w:left w:w="108" w:type="dxa"/>
-        <w:bottom w:w="0" w:type="dxa"/>
-        <w:right w:w="108" w:type="dxa"/>
-      </w:tblCellMar>
-    </w:tblPr>
-  </w:style>
-  <w:style w:type="numbering" w:default="1" w:styleId="NoList">
-    <w:name w:val="No List"/>
-    <w:uiPriority w:val="99"/>
-    <w:semiHidden/>
-    <w:unhideWhenUsed/>
-  </w:style>
-  <w:style w:type="paragraph" w:customStyle="1" w:styleId="B109EFA9A79749E1919692F7B55B9C79">
-    <w:name w:val="B109EFA9A79749E1919692F7B55B9C79"/>
-  </w:style>
-  <w:style w:type="paragraph" w:customStyle="1" w:styleId="E3512C812D4D48928B22FB8E96BD8519">
-    <w:name w:val="E3512C812D4D48928B22FB8E96BD8519"/>
-  </w:style>
-  <w:style w:type="paragraph" w:customStyle="1" w:styleId="45DEB2EC94B0457F957F9D667683382F">
-    <w:name w:val="45DEB2EC94B0457F957F9D667683382F"/>
-  </w:style>
-</w:styles>
-</file>
-
-<file path=word/glossary/webSettings.xml><?xml version="1.0" encoding="utf-8"?>
-<w:webSettings xmlns:mc="http://schemas.openxmlformats.org/markup-compatibility/2006" xmlns:r="http://schemas.openxmlformats.org/officeDocument/2006/relationships" xmlns:w="http://schemas.openxmlformats.org/wordprocessingml/2006/main" xmlns:w14="http://schemas.microsoft.com/office/word/2010/wordml" xmlns:w15="http://schemas.microsoft.com/office/word/2012/wordml" xmlns:w16cex="http://schemas.microsoft.com/office/word/2018/wordml/cex" xmlns:w16cid="http://schemas.microsoft.com/office/word/2016/wordml/cid" xmlns:w16="http://schemas.microsoft.com/office/word/2018/wordml" xmlns:w16se="http://schemas.microsoft.com/office/word/2015/wordml/symex" mc:Ignorable="w14 w15 w16se w16cid w16 w16cex">
-  <w:optimizeForBrowser/>
-  <w:allowPNG/>
-</w:webSettings>
 </file>
 
 <file path=word/theme/theme1.xml><?xml version="1.0" encoding="utf-8"?>
@@ -3953,6 +4873,141 @@
 </file>
 
 <file path=customXml/item1.xml><?xml version="1.0" encoding="utf-8"?>
+<p:properties xmlns:p="http://schemas.microsoft.com/office/2006/metadata/properties" xmlns:xsi="http://www.w3.org/2001/XMLSchema-instance" xmlns:pc="http://schemas.microsoft.com/office/infopath/2007/PartnerControls">
+  <documentManagement>
+    <APDescription xmlns="4873beb7-5857-4685-be1f-d57550cc96cc" xsi:nil="true"/>
+    <AssetExpire xmlns="4873beb7-5857-4685-be1f-d57550cc96cc">2029-01-01T08:00:00+00:00</AssetExpire>
+    <CampaignTagsTaxHTField0 xmlns="4873beb7-5857-4685-be1f-d57550cc96cc">
+      <Terms xmlns="http://schemas.microsoft.com/office/infopath/2007/PartnerControls"/>
+    </CampaignTagsTaxHTField0>
+    <IntlLangReviewDate xmlns="4873beb7-5857-4685-be1f-d57550cc96cc" xsi:nil="true"/>
+    <TPFriendlyName xmlns="4873beb7-5857-4685-be1f-d57550cc96cc" xsi:nil="true"/>
+    <IntlLangReview xmlns="4873beb7-5857-4685-be1f-d57550cc96cc">false</IntlLangReview>
+    <LocLastLocAttemptVersionLookup xmlns="4873beb7-5857-4685-be1f-d57550cc96cc">856581</LocLastLocAttemptVersionLookup>
+    <PolicheckWords xmlns="4873beb7-5857-4685-be1f-d57550cc96cc" xsi:nil="true"/>
+    <SubmitterId xmlns="4873beb7-5857-4685-be1f-d57550cc96cc" xsi:nil="true"/>
+    <AcquiredFrom xmlns="4873beb7-5857-4685-be1f-d57550cc96cc">Internal MS</AcquiredFrom>
+    <EditorialStatus xmlns="4873beb7-5857-4685-be1f-d57550cc96cc">Complete</EditorialStatus>
+    <Markets xmlns="4873beb7-5857-4685-be1f-d57550cc96cc"/>
+    <OriginAsset xmlns="4873beb7-5857-4685-be1f-d57550cc96cc" xsi:nil="true"/>
+    <AssetStart xmlns="4873beb7-5857-4685-be1f-d57550cc96cc">2012-09-19T07:42:00+00:00</AssetStart>
+    <FriendlyTitle xmlns="4873beb7-5857-4685-be1f-d57550cc96cc" xsi:nil="true"/>
+    <MarketSpecific xmlns="4873beb7-5857-4685-be1f-d57550cc96cc">false</MarketSpecific>
+    <TPNamespace xmlns="4873beb7-5857-4685-be1f-d57550cc96cc" xsi:nil="true"/>
+    <PublishStatusLookup xmlns="4873beb7-5857-4685-be1f-d57550cc96cc">
+      <Value>1622610</Value>
+    </PublishStatusLookup>
+    <APAuthor xmlns="4873beb7-5857-4685-be1f-d57550cc96cc">
+      <UserInfo>
+        <DisplayName>REDMOND\v-aptall</DisplayName>
+        <AccountId>2566</AccountId>
+        <AccountType/>
+      </UserInfo>
+    </APAuthor>
+    <TPCommandLine xmlns="4873beb7-5857-4685-be1f-d57550cc96cc" xsi:nil="true"/>
+    <IntlLangReviewer xmlns="4873beb7-5857-4685-be1f-d57550cc96cc" xsi:nil="true"/>
+    <OpenTemplate xmlns="4873beb7-5857-4685-be1f-d57550cc96cc">true</OpenTemplate>
+    <CSXSubmissionDate xmlns="4873beb7-5857-4685-be1f-d57550cc96cc" xsi:nil="true"/>
+    <TaxCatchAll xmlns="4873beb7-5857-4685-be1f-d57550cc96cc"/>
+    <Manager xmlns="4873beb7-5857-4685-be1f-d57550cc96cc" xsi:nil="true"/>
+    <NumericId xmlns="4873beb7-5857-4685-be1f-d57550cc96cc" xsi:nil="true"/>
+    <ParentAssetId xmlns="4873beb7-5857-4685-be1f-d57550cc96cc" xsi:nil="true"/>
+    <OriginalSourceMarket xmlns="4873beb7-5857-4685-be1f-d57550cc96cc" xsi:nil="true"/>
+    <ApprovalStatus xmlns="4873beb7-5857-4685-be1f-d57550cc96cc">InProgress</ApprovalStatus>
+    <TPComponent xmlns="4873beb7-5857-4685-be1f-d57550cc96cc" xsi:nil="true"/>
+    <EditorialTags xmlns="4873beb7-5857-4685-be1f-d57550cc96cc" xsi:nil="true"/>
+    <TPExecutable xmlns="4873beb7-5857-4685-be1f-d57550cc96cc" xsi:nil="true"/>
+    <TPLaunchHelpLink xmlns="4873beb7-5857-4685-be1f-d57550cc96cc" xsi:nil="true"/>
+    <LocComments xmlns="4873beb7-5857-4685-be1f-d57550cc96cc" xsi:nil="true"/>
+    <LocRecommendedHandoff xmlns="4873beb7-5857-4685-be1f-d57550cc96cc" xsi:nil="true"/>
+    <SourceTitle xmlns="4873beb7-5857-4685-be1f-d57550cc96cc" xsi:nil="true"/>
+    <CSXUpdate xmlns="4873beb7-5857-4685-be1f-d57550cc96cc">false</CSXUpdate>
+    <IntlLocPriority xmlns="4873beb7-5857-4685-be1f-d57550cc96cc" xsi:nil="true"/>
+    <UAProjectedTotalWords xmlns="4873beb7-5857-4685-be1f-d57550cc96cc" xsi:nil="true"/>
+    <AssetType xmlns="4873beb7-5857-4685-be1f-d57550cc96cc">TP</AssetType>
+    <MachineTranslated xmlns="4873beb7-5857-4685-be1f-d57550cc96cc">false</MachineTranslated>
+    <OutputCachingOn xmlns="4873beb7-5857-4685-be1f-d57550cc96cc">false</OutputCachingOn>
+    <TemplateStatus xmlns="4873beb7-5857-4685-be1f-d57550cc96cc">Complete</TemplateStatus>
+    <IsSearchable xmlns="4873beb7-5857-4685-be1f-d57550cc96cc">true</IsSearchable>
+    <ContentItem xmlns="4873beb7-5857-4685-be1f-d57550cc96cc" xsi:nil="true"/>
+    <HandoffToMSDN xmlns="4873beb7-5857-4685-be1f-d57550cc96cc" xsi:nil="true"/>
+    <ShowIn xmlns="4873beb7-5857-4685-be1f-d57550cc96cc">Show everywhere</ShowIn>
+    <ThumbnailAssetId xmlns="4873beb7-5857-4685-be1f-d57550cc96cc" xsi:nil="true"/>
+    <UALocComments xmlns="4873beb7-5857-4685-be1f-d57550cc96cc" xsi:nil="true"/>
+    <UALocRecommendation xmlns="4873beb7-5857-4685-be1f-d57550cc96cc">Localize</UALocRecommendation>
+    <LastModifiedDateTime xmlns="4873beb7-5857-4685-be1f-d57550cc96cc" xsi:nil="true"/>
+    <LegacyData xmlns="4873beb7-5857-4685-be1f-d57550cc96cc" xsi:nil="true"/>
+    <LocManualTestRequired xmlns="4873beb7-5857-4685-be1f-d57550cc96cc">false</LocManualTestRequired>
+    <LocMarketGroupTiers2 xmlns="4873beb7-5857-4685-be1f-d57550cc96cc" xsi:nil="true"/>
+    <ClipArtFilename xmlns="4873beb7-5857-4685-be1f-d57550cc96cc" xsi:nil="true"/>
+    <TPApplication xmlns="4873beb7-5857-4685-be1f-d57550cc96cc" xsi:nil="true"/>
+    <CSXHash xmlns="4873beb7-5857-4685-be1f-d57550cc96cc" xsi:nil="true"/>
+    <DirectSourceMarket xmlns="4873beb7-5857-4685-be1f-d57550cc96cc" xsi:nil="true"/>
+    <PrimaryImageGen xmlns="4873beb7-5857-4685-be1f-d57550cc96cc">true</PrimaryImageGen>
+    <PlannedPubDate xmlns="4873beb7-5857-4685-be1f-d57550cc96cc" xsi:nil="true"/>
+    <CSXSubmissionMarket xmlns="4873beb7-5857-4685-be1f-d57550cc96cc" xsi:nil="true"/>
+    <Downloads xmlns="4873beb7-5857-4685-be1f-d57550cc96cc">0</Downloads>
+    <ArtSampleDocs xmlns="4873beb7-5857-4685-be1f-d57550cc96cc" xsi:nil="true"/>
+    <TrustLevel xmlns="4873beb7-5857-4685-be1f-d57550cc96cc">1 Microsoft Managed Content</TrustLevel>
+    <BlockPublish xmlns="4873beb7-5857-4685-be1f-d57550cc96cc">false</BlockPublish>
+    <TPLaunchHelpLinkType xmlns="4873beb7-5857-4685-be1f-d57550cc96cc">Template</TPLaunchHelpLinkType>
+    <LocalizationTagsTaxHTField0 xmlns="4873beb7-5857-4685-be1f-d57550cc96cc">
+      <Terms xmlns="http://schemas.microsoft.com/office/infopath/2007/PartnerControls"/>
+    </LocalizationTagsTaxHTField0>
+    <BusinessGroup xmlns="4873beb7-5857-4685-be1f-d57550cc96cc" xsi:nil="true"/>
+    <Providers xmlns="4873beb7-5857-4685-be1f-d57550cc96cc" xsi:nil="true"/>
+    <TemplateTemplateType xmlns="4873beb7-5857-4685-be1f-d57550cc96cc">Word Document Template</TemplateTemplateType>
+    <TimesCloned xmlns="4873beb7-5857-4685-be1f-d57550cc96cc" xsi:nil="true"/>
+    <TPAppVersion xmlns="4873beb7-5857-4685-be1f-d57550cc96cc" xsi:nil="true"/>
+    <VoteCount xmlns="4873beb7-5857-4685-be1f-d57550cc96cc" xsi:nil="true"/>
+    <AverageRating xmlns="4873beb7-5857-4685-be1f-d57550cc96cc" xsi:nil="true"/>
+    <FeatureTagsTaxHTField0 xmlns="4873beb7-5857-4685-be1f-d57550cc96cc">
+      <Terms xmlns="http://schemas.microsoft.com/office/infopath/2007/PartnerControls"/>
+    </FeatureTagsTaxHTField0>
+    <Provider xmlns="4873beb7-5857-4685-be1f-d57550cc96cc" xsi:nil="true"/>
+    <UACurrentWords xmlns="4873beb7-5857-4685-be1f-d57550cc96cc" xsi:nil="true"/>
+    <AssetId xmlns="4873beb7-5857-4685-be1f-d57550cc96cc">TP103457714</AssetId>
+    <TPClientViewer xmlns="4873beb7-5857-4685-be1f-d57550cc96cc" xsi:nil="true"/>
+    <DSATActionTaken xmlns="4873beb7-5857-4685-be1f-d57550cc96cc" xsi:nil="true"/>
+    <APEditor xmlns="4873beb7-5857-4685-be1f-d57550cc96cc">
+      <UserInfo>
+        <DisplayName/>
+        <AccountId xsi:nil="true"/>
+        <AccountType/>
+      </UserInfo>
+    </APEditor>
+    <TPInstallLocation xmlns="4873beb7-5857-4685-be1f-d57550cc96cc" xsi:nil="true"/>
+    <OOCacheId xmlns="4873beb7-5857-4685-be1f-d57550cc96cc" xsi:nil="true"/>
+    <IsDeleted xmlns="4873beb7-5857-4685-be1f-d57550cc96cc">false</IsDeleted>
+    <PublishTargets xmlns="4873beb7-5857-4685-be1f-d57550cc96cc">OfficeOnlineVNext</PublishTargets>
+    <ApprovalLog xmlns="4873beb7-5857-4685-be1f-d57550cc96cc" xsi:nil="true"/>
+    <BugNumber xmlns="4873beb7-5857-4685-be1f-d57550cc96cc" xsi:nil="true"/>
+    <CrawlForDependencies xmlns="4873beb7-5857-4685-be1f-d57550cc96cc">false</CrawlForDependencies>
+    <InternalTagsTaxHTField0 xmlns="4873beb7-5857-4685-be1f-d57550cc96cc">
+      <Terms xmlns="http://schemas.microsoft.com/office/infopath/2007/PartnerControls"/>
+    </InternalTagsTaxHTField0>
+    <LastHandOff xmlns="4873beb7-5857-4685-be1f-d57550cc96cc" xsi:nil="true"/>
+    <Milestone xmlns="4873beb7-5857-4685-be1f-d57550cc96cc" xsi:nil="true"/>
+    <OriginalRelease xmlns="4873beb7-5857-4685-be1f-d57550cc96cc">15</OriginalRelease>
+    <RecommendationsModifier xmlns="4873beb7-5857-4685-be1f-d57550cc96cc" xsi:nil="true"/>
+    <ScenarioTagsTaxHTField0 xmlns="4873beb7-5857-4685-be1f-d57550cc96cc">
+      <Terms xmlns="http://schemas.microsoft.com/office/infopath/2007/PartnerControls"/>
+    </ScenarioTagsTaxHTField0>
+    <UANotes xmlns="4873beb7-5857-4685-be1f-d57550cc96cc" xsi:nil="true"/>
+  </documentManagement>
+</p:properties>
+</file>
+
+<file path=customXml/item2.xml><?xml version="1.0" encoding="utf-8"?>
+<?mso-contentType ?>
+<FormTemplates xmlns="http://schemas.microsoft.com/sharepoint/v3/contenttype/forms">
+  <Display>DocumentLibraryForm</Display>
+  <Edit>AssetEditForm</Edit>
+  <New>DocumentLibraryForm</New>
+</FormTemplates>
+</file>
+
+<file path=customXml/item3.xml><?xml version="1.0" encoding="utf-8"?>
 <ct:contentTypeSchema xmlns:ct="http://schemas.microsoft.com/office/2006/metadata/contentType" xmlns:ma="http://schemas.microsoft.com/office/2006/metadata/properties/metaAttributes" ct:_="" ma:_="" ma:contentTypeName="TemplateFile" ma:contentTypeID="0x0101006EDDDB5EE6D98C44930B742096920B300400F5B6D36B3EF94B4E9A635CDF2A18F5B8" ma:contentTypeVersion="72" ma:contentTypeDescription="Create a new document." ma:contentTypeScope="" ma:versionID="a23e56308344d904b51738559c3d67c9">
   <xsd:schema xmlns:xsd="http://www.w3.org/2001/XMLSchema" xmlns:xs="http://www.w3.org/2001/XMLSchema" xmlns:p="http://schemas.microsoft.com/office/2006/metadata/properties" xmlns:ns2="4873beb7-5857-4685-be1f-d57550cc96cc" targetNamespace="http://schemas.microsoft.com/office/2006/metadata/properties" ma:root="true" ma:fieldsID="cd0908cc4600e77bf5da051303e00c8d" ns2:_="">
     <xsd:import namespace="4873beb7-5857-4685-be1f-d57550cc96cc"/>
@@ -4992,142 +6047,25 @@
 </ct:contentTypeSchema>
 </file>
 
-<file path=customXml/item2.xml><?xml version="1.0" encoding="utf-8"?>
-<?mso-contentType ?>
-<FormTemplates xmlns="http://schemas.microsoft.com/sharepoint/v3/contenttype/forms">
-  <Display>DocumentLibraryForm</Display>
-  <Edit>AssetEditForm</Edit>
-  <New>DocumentLibraryForm</New>
-</FormTemplates>
+<file path=customXml/itemProps1.xml><?xml version="1.0" encoding="utf-8"?>
+<ds:datastoreItem xmlns:ds="http://schemas.openxmlformats.org/officeDocument/2006/customXml" ds:itemID="{63671810-3EF7-4C8E-BCBA-248ABE2BAB39}">
+  <ds:schemaRefs>
+    <ds:schemaRef ds:uri="http://schemas.microsoft.com/office/2006/metadata/properties"/>
+    <ds:schemaRef ds:uri="http://schemas.microsoft.com/office/infopath/2007/PartnerControls"/>
+    <ds:schemaRef ds:uri="4873beb7-5857-4685-be1f-d57550cc96cc"/>
+  </ds:schemaRefs>
+</ds:datastoreItem>
 </file>
 
-<file path=customXml/item3.xml><?xml version="1.0" encoding="utf-8"?>
-<p:properties xmlns:p="http://schemas.microsoft.com/office/2006/metadata/properties" xmlns:xsi="http://www.w3.org/2001/XMLSchema-instance" xmlns:pc="http://schemas.microsoft.com/office/infopath/2007/PartnerControls">
-  <documentManagement>
-    <APDescription xmlns="4873beb7-5857-4685-be1f-d57550cc96cc" xsi:nil="true"/>
-    <AssetExpire xmlns="4873beb7-5857-4685-be1f-d57550cc96cc">2029-01-01T08:00:00+00:00</AssetExpire>
-    <CampaignTagsTaxHTField0 xmlns="4873beb7-5857-4685-be1f-d57550cc96cc">
-      <Terms xmlns="http://schemas.microsoft.com/office/infopath/2007/PartnerControls"/>
-    </CampaignTagsTaxHTField0>
-    <IntlLangReviewDate xmlns="4873beb7-5857-4685-be1f-d57550cc96cc" xsi:nil="true"/>
-    <TPFriendlyName xmlns="4873beb7-5857-4685-be1f-d57550cc96cc" xsi:nil="true"/>
-    <IntlLangReview xmlns="4873beb7-5857-4685-be1f-d57550cc96cc">false</IntlLangReview>
-    <LocLastLocAttemptVersionLookup xmlns="4873beb7-5857-4685-be1f-d57550cc96cc">856581</LocLastLocAttemptVersionLookup>
-    <PolicheckWords xmlns="4873beb7-5857-4685-be1f-d57550cc96cc" xsi:nil="true"/>
-    <SubmitterId xmlns="4873beb7-5857-4685-be1f-d57550cc96cc" xsi:nil="true"/>
-    <AcquiredFrom xmlns="4873beb7-5857-4685-be1f-d57550cc96cc">Internal MS</AcquiredFrom>
-    <EditorialStatus xmlns="4873beb7-5857-4685-be1f-d57550cc96cc">Complete</EditorialStatus>
-    <Markets xmlns="4873beb7-5857-4685-be1f-d57550cc96cc"/>
-    <OriginAsset xmlns="4873beb7-5857-4685-be1f-d57550cc96cc" xsi:nil="true"/>
-    <AssetStart xmlns="4873beb7-5857-4685-be1f-d57550cc96cc">2012-09-19T07:42:00+00:00</AssetStart>
-    <FriendlyTitle xmlns="4873beb7-5857-4685-be1f-d57550cc96cc" xsi:nil="true"/>
-    <MarketSpecific xmlns="4873beb7-5857-4685-be1f-d57550cc96cc">false</MarketSpecific>
-    <TPNamespace xmlns="4873beb7-5857-4685-be1f-d57550cc96cc" xsi:nil="true"/>
-    <PublishStatusLookup xmlns="4873beb7-5857-4685-be1f-d57550cc96cc">
-      <Value>1622610</Value>
-    </PublishStatusLookup>
-    <APAuthor xmlns="4873beb7-5857-4685-be1f-d57550cc96cc">
-      <UserInfo>
-        <DisplayName>REDMOND\v-aptall</DisplayName>
-        <AccountId>2566</AccountId>
-        <AccountType/>
-      </UserInfo>
-    </APAuthor>
-    <TPCommandLine xmlns="4873beb7-5857-4685-be1f-d57550cc96cc" xsi:nil="true"/>
-    <IntlLangReviewer xmlns="4873beb7-5857-4685-be1f-d57550cc96cc" xsi:nil="true"/>
-    <OpenTemplate xmlns="4873beb7-5857-4685-be1f-d57550cc96cc">true</OpenTemplate>
-    <CSXSubmissionDate xmlns="4873beb7-5857-4685-be1f-d57550cc96cc" xsi:nil="true"/>
-    <TaxCatchAll xmlns="4873beb7-5857-4685-be1f-d57550cc96cc"/>
-    <Manager xmlns="4873beb7-5857-4685-be1f-d57550cc96cc" xsi:nil="true"/>
-    <NumericId xmlns="4873beb7-5857-4685-be1f-d57550cc96cc" xsi:nil="true"/>
-    <ParentAssetId xmlns="4873beb7-5857-4685-be1f-d57550cc96cc" xsi:nil="true"/>
-    <OriginalSourceMarket xmlns="4873beb7-5857-4685-be1f-d57550cc96cc" xsi:nil="true"/>
-    <ApprovalStatus xmlns="4873beb7-5857-4685-be1f-d57550cc96cc">InProgress</ApprovalStatus>
-    <TPComponent xmlns="4873beb7-5857-4685-be1f-d57550cc96cc" xsi:nil="true"/>
-    <EditorialTags xmlns="4873beb7-5857-4685-be1f-d57550cc96cc" xsi:nil="true"/>
-    <TPExecutable xmlns="4873beb7-5857-4685-be1f-d57550cc96cc" xsi:nil="true"/>
-    <TPLaunchHelpLink xmlns="4873beb7-5857-4685-be1f-d57550cc96cc" xsi:nil="true"/>
-    <LocComments xmlns="4873beb7-5857-4685-be1f-d57550cc96cc" xsi:nil="true"/>
-    <LocRecommendedHandoff xmlns="4873beb7-5857-4685-be1f-d57550cc96cc" xsi:nil="true"/>
-    <SourceTitle xmlns="4873beb7-5857-4685-be1f-d57550cc96cc" xsi:nil="true"/>
-    <CSXUpdate xmlns="4873beb7-5857-4685-be1f-d57550cc96cc">false</CSXUpdate>
-    <IntlLocPriority xmlns="4873beb7-5857-4685-be1f-d57550cc96cc" xsi:nil="true"/>
-    <UAProjectedTotalWords xmlns="4873beb7-5857-4685-be1f-d57550cc96cc" xsi:nil="true"/>
-    <AssetType xmlns="4873beb7-5857-4685-be1f-d57550cc96cc">TP</AssetType>
-    <MachineTranslated xmlns="4873beb7-5857-4685-be1f-d57550cc96cc">false</MachineTranslated>
-    <OutputCachingOn xmlns="4873beb7-5857-4685-be1f-d57550cc96cc">false</OutputCachingOn>
-    <TemplateStatus xmlns="4873beb7-5857-4685-be1f-d57550cc96cc">Complete</TemplateStatus>
-    <IsSearchable xmlns="4873beb7-5857-4685-be1f-d57550cc96cc">true</IsSearchable>
-    <ContentItem xmlns="4873beb7-5857-4685-be1f-d57550cc96cc" xsi:nil="true"/>
-    <HandoffToMSDN xmlns="4873beb7-5857-4685-be1f-d57550cc96cc" xsi:nil="true"/>
-    <ShowIn xmlns="4873beb7-5857-4685-be1f-d57550cc96cc">Show everywhere</ShowIn>
-    <ThumbnailAssetId xmlns="4873beb7-5857-4685-be1f-d57550cc96cc" xsi:nil="true"/>
-    <UALocComments xmlns="4873beb7-5857-4685-be1f-d57550cc96cc" xsi:nil="true"/>
-    <UALocRecommendation xmlns="4873beb7-5857-4685-be1f-d57550cc96cc">Localize</UALocRecommendation>
-    <LastModifiedDateTime xmlns="4873beb7-5857-4685-be1f-d57550cc96cc" xsi:nil="true"/>
-    <LegacyData xmlns="4873beb7-5857-4685-be1f-d57550cc96cc" xsi:nil="true"/>
-    <LocManualTestRequired xmlns="4873beb7-5857-4685-be1f-d57550cc96cc">false</LocManualTestRequired>
-    <LocMarketGroupTiers2 xmlns="4873beb7-5857-4685-be1f-d57550cc96cc" xsi:nil="true"/>
-    <ClipArtFilename xmlns="4873beb7-5857-4685-be1f-d57550cc96cc" xsi:nil="true"/>
-    <TPApplication xmlns="4873beb7-5857-4685-be1f-d57550cc96cc" xsi:nil="true"/>
-    <CSXHash xmlns="4873beb7-5857-4685-be1f-d57550cc96cc" xsi:nil="true"/>
-    <DirectSourceMarket xmlns="4873beb7-5857-4685-be1f-d57550cc96cc" xsi:nil="true"/>
-    <PrimaryImageGen xmlns="4873beb7-5857-4685-be1f-d57550cc96cc">true</PrimaryImageGen>
-    <PlannedPubDate xmlns="4873beb7-5857-4685-be1f-d57550cc96cc" xsi:nil="true"/>
-    <CSXSubmissionMarket xmlns="4873beb7-5857-4685-be1f-d57550cc96cc" xsi:nil="true"/>
-    <Downloads xmlns="4873beb7-5857-4685-be1f-d57550cc96cc">0</Downloads>
-    <ArtSampleDocs xmlns="4873beb7-5857-4685-be1f-d57550cc96cc" xsi:nil="true"/>
-    <TrustLevel xmlns="4873beb7-5857-4685-be1f-d57550cc96cc">1 Microsoft Managed Content</TrustLevel>
-    <BlockPublish xmlns="4873beb7-5857-4685-be1f-d57550cc96cc">false</BlockPublish>
-    <TPLaunchHelpLinkType xmlns="4873beb7-5857-4685-be1f-d57550cc96cc">Template</TPLaunchHelpLinkType>
-    <LocalizationTagsTaxHTField0 xmlns="4873beb7-5857-4685-be1f-d57550cc96cc">
-      <Terms xmlns="http://schemas.microsoft.com/office/infopath/2007/PartnerControls"/>
-    </LocalizationTagsTaxHTField0>
-    <BusinessGroup xmlns="4873beb7-5857-4685-be1f-d57550cc96cc" xsi:nil="true"/>
-    <Providers xmlns="4873beb7-5857-4685-be1f-d57550cc96cc" xsi:nil="true"/>
-    <TemplateTemplateType xmlns="4873beb7-5857-4685-be1f-d57550cc96cc">Word Document Template</TemplateTemplateType>
-    <TimesCloned xmlns="4873beb7-5857-4685-be1f-d57550cc96cc" xsi:nil="true"/>
-    <TPAppVersion xmlns="4873beb7-5857-4685-be1f-d57550cc96cc" xsi:nil="true"/>
-    <VoteCount xmlns="4873beb7-5857-4685-be1f-d57550cc96cc" xsi:nil="true"/>
-    <AverageRating xmlns="4873beb7-5857-4685-be1f-d57550cc96cc" xsi:nil="true"/>
-    <FeatureTagsTaxHTField0 xmlns="4873beb7-5857-4685-be1f-d57550cc96cc">
-      <Terms xmlns="http://schemas.microsoft.com/office/infopath/2007/PartnerControls"/>
-    </FeatureTagsTaxHTField0>
-    <Provider xmlns="4873beb7-5857-4685-be1f-d57550cc96cc" xsi:nil="true"/>
-    <UACurrentWords xmlns="4873beb7-5857-4685-be1f-d57550cc96cc" xsi:nil="true"/>
-    <AssetId xmlns="4873beb7-5857-4685-be1f-d57550cc96cc">TP103457714</AssetId>
-    <TPClientViewer xmlns="4873beb7-5857-4685-be1f-d57550cc96cc" xsi:nil="true"/>
-    <DSATActionTaken xmlns="4873beb7-5857-4685-be1f-d57550cc96cc" xsi:nil="true"/>
-    <APEditor xmlns="4873beb7-5857-4685-be1f-d57550cc96cc">
-      <UserInfo>
-        <DisplayName/>
-        <AccountId xsi:nil="true"/>
-        <AccountType/>
-      </UserInfo>
-    </APEditor>
-    <TPInstallLocation xmlns="4873beb7-5857-4685-be1f-d57550cc96cc" xsi:nil="true"/>
-    <OOCacheId xmlns="4873beb7-5857-4685-be1f-d57550cc96cc" xsi:nil="true"/>
-    <IsDeleted xmlns="4873beb7-5857-4685-be1f-d57550cc96cc">false</IsDeleted>
-    <PublishTargets xmlns="4873beb7-5857-4685-be1f-d57550cc96cc">OfficeOnlineVNext</PublishTargets>
-    <ApprovalLog xmlns="4873beb7-5857-4685-be1f-d57550cc96cc" xsi:nil="true"/>
-    <BugNumber xmlns="4873beb7-5857-4685-be1f-d57550cc96cc" xsi:nil="true"/>
-    <CrawlForDependencies xmlns="4873beb7-5857-4685-be1f-d57550cc96cc">false</CrawlForDependencies>
-    <InternalTagsTaxHTField0 xmlns="4873beb7-5857-4685-be1f-d57550cc96cc">
-      <Terms xmlns="http://schemas.microsoft.com/office/infopath/2007/PartnerControls"/>
-    </InternalTagsTaxHTField0>
-    <LastHandOff xmlns="4873beb7-5857-4685-be1f-d57550cc96cc" xsi:nil="true"/>
-    <Milestone xmlns="4873beb7-5857-4685-be1f-d57550cc96cc" xsi:nil="true"/>
-    <OriginalRelease xmlns="4873beb7-5857-4685-be1f-d57550cc96cc">15</OriginalRelease>
-    <RecommendationsModifier xmlns="4873beb7-5857-4685-be1f-d57550cc96cc" xsi:nil="true"/>
-    <ScenarioTagsTaxHTField0 xmlns="4873beb7-5857-4685-be1f-d57550cc96cc">
-      <Terms xmlns="http://schemas.microsoft.com/office/infopath/2007/PartnerControls"/>
-    </ScenarioTagsTaxHTField0>
-    <UANotes xmlns="4873beb7-5857-4685-be1f-d57550cc96cc" xsi:nil="true"/>
-  </documentManagement>
-</p:properties>
+<file path=customXml/itemProps2.xml><?xml version="1.0" encoding="utf-8"?>
+<ds:datastoreItem xmlns:ds="http://schemas.openxmlformats.org/officeDocument/2006/customXml" ds:itemID="{499EA1EC-B023-4266-9865-E1EDA122A8C9}">
+  <ds:schemaRefs>
+    <ds:schemaRef ds:uri="http://schemas.microsoft.com/sharepoint/v3/contenttype/forms"/>
+  </ds:schemaRefs>
+</ds:datastoreItem>
 </file>
 
-<file path=customXml/itemProps1.xml><?xml version="1.0" encoding="utf-8"?>
+<file path=customXml/itemProps3.xml><?xml version="1.0" encoding="utf-8"?>
 <ds:datastoreItem xmlns:ds="http://schemas.openxmlformats.org/officeDocument/2006/customXml" ds:itemID="{9332E30D-EFB4-40E8-AB8F-C2E02C2E75EB}">
   <ds:schemaRefs>
     <ds:schemaRef ds:uri="http://schemas.microsoft.com/office/2006/metadata/contentType"/>
@@ -5143,22 +6081,4 @@
     <ds:schemaRef ds:uri="http://schemas.microsoft.com/internal/obd"/>
   </ds:schemaRefs>
 </ds:datastoreItem>
-</file>
-
-<file path=customXml/itemProps2.xml><?xml version="1.0" encoding="utf-8"?>
-<ds:datastoreItem xmlns:ds="http://schemas.openxmlformats.org/officeDocument/2006/customXml" ds:itemID="{499EA1EC-B023-4266-9865-E1EDA122A8C9}">
-  <ds:schemaRefs>
-    <ds:schemaRef ds:uri="http://schemas.microsoft.com/sharepoint/v3/contenttype/forms"/>
-  </ds:schemaRefs>
-</ds:datastoreItem>
-</file>
-
-<file path=customXml/itemProps3.xml><?xml version="1.0" encoding="utf-8"?>
-<ds:datastoreItem xmlns:ds="http://schemas.openxmlformats.org/officeDocument/2006/customXml" ds:itemID="{63671810-3EF7-4C8E-BCBA-248ABE2BAB39}">
-  <ds:schemaRefs>
-    <ds:schemaRef ds:uri="http://schemas.microsoft.com/office/2006/metadata/properties"/>
-    <ds:schemaRef ds:uri="http://schemas.microsoft.com/office/infopath/2007/PartnerControls"/>
-    <ds:schemaRef ds:uri="4873beb7-5857-4685-be1f-d57550cc96cc"/>
-  </ds:schemaRefs>
-</ds:datastoreItem>
 </file>
</xml_diff>